<commit_message>
Update Bản dịch của Bai doc 1.docx
</commit_message>
<xml_diff>
--- a/Week2-BTTet/Bản dịch của Bai doc 1.docx
+++ b/Week2-BTTet/Bản dịch của Bai doc 1.docx
@@ -522,7 +522,36 @@
           <w:szCs w:val="26"/>
         </w:rPr>
         <w:lastRenderedPageBreak/>
-        <w:t>Để hiểu thiết lập này, việc điều tra luồng yêu cầu và nguồn lưu lượng truy cập sẽ rất hữu ích. Đầu tiên chúng ta hãy nhìn vào luồng yêu cầu (Hình 1-2).</w:t>
+        <w:t>Để hiểu thiết lập này, việc điều tra luồng yêu cầu và nguồn lưu lượng truy cập sẽ rất hữu ích. Đầu tiên chúng ta hãy nhìn vào luồng yêu cầu (</w:t>
+      </w:r>
+      <w:r>
+        <w:rPr>
+          <w:rFonts w:ascii="Times New Roman" w:hAnsi="Times New Roman" w:cs="Times New Roman"/>
+          <w:b/>
+          <w:bCs/>
+          <w:sz w:val="26"/>
+          <w:szCs w:val="26"/>
+          <w:lang w:val="en-US"/>
+        </w:rPr>
+        <w:t>Figure</w:t>
+      </w:r>
+      <w:r>
+        <w:rPr>
+          <w:rFonts w:ascii="Times New Roman" w:hAnsi="Times New Roman" w:cs="Times New Roman"/>
+          <w:b/>
+          <w:bCs/>
+          <w:sz w:val="26"/>
+          <w:szCs w:val="26"/>
+        </w:rPr>
+        <w:t xml:space="preserve"> 1-2</w:t>
+      </w:r>
+      <w:r>
+        <w:rPr>
+          <w:rFonts w:ascii="Times New Roman" w:hAnsi="Times New Roman" w:cs="Times New Roman"/>
+          <w:sz w:val="26"/>
+          <w:szCs w:val="26"/>
+        </w:rPr>
+        <w:t>).</w:t>
       </w:r>
     </w:p>
     <w:p>
@@ -581,24 +610,6 @@
     </w:p>
     <w:p>
       <w:pPr>
-        <w:spacing w:line="360" w:lineRule="auto"/>
-        <w:jc w:val="both"/>
-        <w:rPr>
-          <w:rFonts w:ascii="Times New Roman" w:hAnsi="Times New Roman" w:cs="Times New Roman"/>
-          <w:sz w:val="26"/>
-          <w:szCs w:val="26"/>
-        </w:rPr>
-        <w:sectPr>
-          <w:pgSz w:w="11900" w:h="16820"/>
-          <w:pgMar w:top="1440" w:right="1440" w:bottom="1440" w:left="1440" w:header="0" w:footer="720" w:gutter="0"/>
-          <w:pgNumType w:start="1"/>
-          <w:cols w:space="720"/>
-          <w:docGrid w:linePitch="299"/>
-        </w:sectPr>
-      </w:pPr>
-    </w:p>
-    <w:p>
-      <w:pPr>
         <w:pStyle w:val="ListParagraph"/>
         <w:numPr>
           <w:ilvl w:val="0"/>
@@ -618,7 +629,41 @@
           <w:sz w:val="26"/>
           <w:szCs w:val="26"/>
         </w:rPr>
-        <w:t>Người dùng truy cập trang web thông qua tên miền, chẳng hạn như api.mysite.com. Thông thường, Hệ thống tên miền (DNS) là dịch vụ trả phí do bên thứ 3 cung cấp và không phải do máy chủ của chúng tôi lưu trữ.</w:t>
+        <w:t>Người dùng truy cập trang web thông qua tên miền, chẳng hạn như api.mysite.com. Thông thường</w:t>
+      </w:r>
+      <w:r>
+        <w:rPr>
+          <w:rFonts w:ascii="Times New Roman" w:hAnsi="Times New Roman" w:cs="Times New Roman"/>
+          <w:sz w:val="26"/>
+          <w:szCs w:val="26"/>
+          <w:lang w:val="en-US"/>
+        </w:rPr>
+        <w:t xml:space="preserve"> h</w:t>
+      </w:r>
+      <w:r>
+        <w:rPr>
+          <w:rFonts w:ascii="Times New Roman" w:hAnsi="Times New Roman" w:cs="Times New Roman"/>
+          <w:sz w:val="26"/>
+          <w:szCs w:val="26"/>
+        </w:rPr>
+        <w:t xml:space="preserve">ệ thống tên miền (DNS) là dịch vụ trả phí do bên thứ </w:t>
+      </w:r>
+      <w:r>
+        <w:rPr>
+          <w:rFonts w:ascii="Times New Roman" w:hAnsi="Times New Roman" w:cs="Times New Roman"/>
+          <w:sz w:val="26"/>
+          <w:szCs w:val="26"/>
+          <w:lang w:val="en-US"/>
+        </w:rPr>
+        <w:t>ba</w:t>
+      </w:r>
+      <w:r>
+        <w:rPr>
+          <w:rFonts w:ascii="Times New Roman" w:hAnsi="Times New Roman" w:cs="Times New Roman"/>
+          <w:sz w:val="26"/>
+          <w:szCs w:val="26"/>
+        </w:rPr>
+        <w:t xml:space="preserve"> cung cấp và không phải do máy chủ lưu trữ.</w:t>
       </w:r>
     </w:p>
     <w:p>
@@ -642,7 +687,24 @@
           <w:sz w:val="26"/>
           <w:szCs w:val="26"/>
         </w:rPr>
-        <w:t>Địa chỉ Giao thức Internet (IP) được trả về trình duyệt hoặc ứng dụng di động. Trong ví dụ, địa chỉ IP 15.125.23.214 được trả về.</w:t>
+        <w:t>Địa chỉ Giao thức Internet (IP) được trả về trình duyệt hoặc ứng dụng di động. Trong ví dụ, địa chỉ IP 15.125.23.214 được trả về</w:t>
+      </w:r>
+      <w:r>
+        <w:rPr>
+          <w:rFonts w:ascii="Times New Roman" w:hAnsi="Times New Roman" w:cs="Times New Roman"/>
+          <w:sz w:val="26"/>
+          <w:szCs w:val="26"/>
+          <w:lang w:val="en-US"/>
+        </w:rPr>
+        <w:t xml:space="preserve"> máy chủ</w:t>
+      </w:r>
+      <w:r>
+        <w:rPr>
+          <w:rFonts w:ascii="Times New Roman" w:hAnsi="Times New Roman" w:cs="Times New Roman"/>
+          <w:sz w:val="26"/>
+          <w:szCs w:val="26"/>
+        </w:rPr>
+        <w:t>.</w:t>
       </w:r>
     </w:p>
     <w:p>
@@ -666,7 +728,24 @@
           <w:sz w:val="26"/>
           <w:szCs w:val="26"/>
         </w:rPr>
-        <w:t>Sau khi nhận được địa chỉ IP, các yêu cầu Giao thức truyền siêu văn bản (HTTP) [1] sẽ được gửi trực tiếp đến máy chủ web của bạn.</w:t>
+        <w:t>Sau khi nhận được địa chỉ IP, Giao thức truyền siêu văn bản (HTTP) [1] sẽ gửi</w:t>
+      </w:r>
+      <w:r>
+        <w:rPr>
+          <w:rFonts w:ascii="Times New Roman" w:hAnsi="Times New Roman" w:cs="Times New Roman"/>
+          <w:sz w:val="26"/>
+          <w:szCs w:val="26"/>
+          <w:lang w:val="en-US"/>
+        </w:rPr>
+        <w:t xml:space="preserve"> các yêu cầu</w:t>
+      </w:r>
+      <w:r>
+        <w:rPr>
+          <w:rFonts w:ascii="Times New Roman" w:hAnsi="Times New Roman" w:cs="Times New Roman"/>
+          <w:sz w:val="26"/>
+          <w:szCs w:val="26"/>
+        </w:rPr>
+        <w:t xml:space="preserve"> trực tiếp đến máy chủ web.</w:t>
       </w:r>
     </w:p>
     <w:p>
@@ -946,7 +1025,36 @@
           <w:sz w:val="26"/>
           <w:szCs w:val="26"/>
         </w:rPr>
-        <w:t>Với sự phát triển của cơ sở người dùng, một máy chủ là không đủ và chúng ta cần nhiều máy chủ: một máy chủ dành cho lưu lượng truy cập web/di động, máy chủ kia dành cho cơ sở dữ liệu (Hình 1-3). Việc tách biệt các máy chủ lưu lượng truy cập web/di động (tầng web) và máy chủ cơ sở dữ liệu (tầng dữ liệu) cho phép chúng được mở rộng quy mô một cách độc lập.</w:t>
+        <w:t>Với sự phát triển của cơ sở người dùng, một máy chủ là không đủ và chúng ta cần nhiều máy chủ: một máy chủ dành cho lưu lượng truy cập web/di động, máy chủ kia dành cho cơ sở dữ liệu (</w:t>
+      </w:r>
+      <w:r>
+        <w:rPr>
+          <w:rFonts w:ascii="Times New Roman" w:hAnsi="Times New Roman" w:cs="Times New Roman"/>
+          <w:b/>
+          <w:bCs/>
+          <w:sz w:val="26"/>
+          <w:szCs w:val="26"/>
+          <w:lang w:val="en-US"/>
+        </w:rPr>
+        <w:t>Figure</w:t>
+      </w:r>
+      <w:r>
+        <w:rPr>
+          <w:rFonts w:ascii="Times New Roman" w:hAnsi="Times New Roman" w:cs="Times New Roman"/>
+          <w:b/>
+          <w:bCs/>
+          <w:sz w:val="26"/>
+          <w:szCs w:val="26"/>
+        </w:rPr>
+        <w:t xml:space="preserve"> 1-3</w:t>
+      </w:r>
+      <w:r>
+        <w:rPr>
+          <w:rFonts w:ascii="Times New Roman" w:hAnsi="Times New Roman" w:cs="Times New Roman"/>
+          <w:sz w:val="26"/>
+          <w:szCs w:val="26"/>
+        </w:rPr>
+        <w:t>). Việc tách biệt các máy chủ lưu lượng truy cập web/di động (tầng web) và máy chủ cơ sở dữ liệu (tầng dữ liệu) cho phép chúng được mở rộng quy mô một cách độc lập.</w:t>
       </w:r>
     </w:p>
     <w:p>
@@ -1494,7 +1602,36 @@
           <w:sz w:val="26"/>
           <w:szCs w:val="26"/>
         </w:rPr>
-        <w:t>Bộ cân bằng tải phân phối đồng đều lưu lượng truy cập đến giữa các máy chủ web được xác định trong bộ cân bằng tải. Hình 1-4 cho thấy cách hoạt động của bộ cân bằng tải.</w:t>
+        <w:t xml:space="preserve">Bộ cân bằng tải phân phối đồng đều lưu lượng truy cập đến giữa các máy chủ web được xác định trong bộ cân bằng tải. </w:t>
+      </w:r>
+      <w:r>
+        <w:rPr>
+          <w:rFonts w:ascii="Times New Roman" w:hAnsi="Times New Roman" w:cs="Times New Roman"/>
+          <w:b/>
+          <w:bCs/>
+          <w:sz w:val="26"/>
+          <w:szCs w:val="26"/>
+          <w:lang w:val="en-US"/>
+        </w:rPr>
+        <w:t>Figure</w:t>
+      </w:r>
+      <w:r>
+        <w:rPr>
+          <w:rFonts w:ascii="Times New Roman" w:hAnsi="Times New Roman" w:cs="Times New Roman"/>
+          <w:b/>
+          <w:bCs/>
+          <w:sz w:val="26"/>
+          <w:szCs w:val="26"/>
+        </w:rPr>
+        <w:t xml:space="preserve"> 1-4</w:t>
+      </w:r>
+      <w:r>
+        <w:rPr>
+          <w:rFonts w:ascii="Times New Roman" w:hAnsi="Times New Roman" w:cs="Times New Roman"/>
+          <w:sz w:val="26"/>
+          <w:szCs w:val="26"/>
+        </w:rPr>
+        <w:t xml:space="preserve"> cho thấy cách hoạt động của bộ cân bằng tải.</w:t>
       </w:r>
     </w:p>
     <w:p>
@@ -1573,26 +1710,105 @@
           <w:sz w:val="26"/>
           <w:szCs w:val="26"/>
         </w:rPr>
-        <w:t>Như được hiển thị trong Hình 1-4, người dùng kết nối trực tiếp với IP công cộng của bộ cân bằng tải. Với thiết lập này, máy chủ web không thể truy cập trực tiếp được bởi khách hàng nữa. Để bảo mật tốt hơn, IP riêng được sử dụng để liên lạc giữa các máy chủ. IP riêng là địa chỉ IP chỉ có thể truy cập được giữa các máy chủ trong cùng một mạng; tuy nhiên, nó không thể truy cập được qua internet. Bộ cân bằng tải giao tiếp với các máy chủ web thông qua IP riêng.</w:t>
-      </w:r>
-    </w:p>
-    <w:p>
-      <w:pPr>
-        <w:spacing w:line="360" w:lineRule="auto"/>
-        <w:jc w:val="both"/>
-        <w:rPr>
-          <w:rFonts w:ascii="Times New Roman" w:hAnsi="Times New Roman" w:cs="Times New Roman"/>
-          <w:sz w:val="26"/>
-          <w:szCs w:val="26"/>
-        </w:rPr>
-      </w:pPr>
-      <w:r>
-        <w:rPr>
-          <w:rFonts w:ascii="Times New Roman" w:hAnsi="Times New Roman" w:cs="Times New Roman"/>
-          <w:sz w:val="26"/>
-          <w:szCs w:val="26"/>
-        </w:rPr>
-        <w:t>Trong Hình 1-4, sau khi thêm bộ cân bằng tải và máy chủ web thứ hai, chúng tôi đã giải quyết thành công không có vấn đề chuyển đổi dự phòng và cải thiện tính khả dụng của tầng web. Chi tiết được giải thích dưới đây:</w:t>
+        <w:t xml:space="preserve">Như được hiển thị trong </w:t>
+      </w:r>
+      <w:r>
+        <w:rPr>
+          <w:rFonts w:ascii="Times New Roman" w:hAnsi="Times New Roman" w:cs="Times New Roman"/>
+          <w:b/>
+          <w:bCs/>
+          <w:sz w:val="26"/>
+          <w:szCs w:val="26"/>
+          <w:lang w:val="en-US"/>
+        </w:rPr>
+        <w:t xml:space="preserve">Figure </w:t>
+      </w:r>
+      <w:r>
+        <w:rPr>
+          <w:rFonts w:ascii="Times New Roman" w:hAnsi="Times New Roman" w:cs="Times New Roman"/>
+          <w:b/>
+          <w:bCs/>
+          <w:sz w:val="26"/>
+          <w:szCs w:val="26"/>
+        </w:rPr>
+        <w:t>1</w:t>
+      </w:r>
+      <w:r>
+        <w:rPr>
+          <w:rFonts w:ascii="Times New Roman" w:hAnsi="Times New Roman" w:cs="Times New Roman"/>
+          <w:b/>
+          <w:bCs/>
+          <w:sz w:val="26"/>
+          <w:szCs w:val="26"/>
+          <w:lang w:val="en-US"/>
+        </w:rPr>
+        <w:t>-</w:t>
+      </w:r>
+      <w:r>
+        <w:rPr>
+          <w:rFonts w:ascii="Times New Roman" w:hAnsi="Times New Roman" w:cs="Times New Roman"/>
+          <w:b/>
+          <w:bCs/>
+          <w:sz w:val="26"/>
+          <w:szCs w:val="26"/>
+        </w:rPr>
+        <w:t>4</w:t>
+      </w:r>
+      <w:r>
+        <w:rPr>
+          <w:rFonts w:ascii="Times New Roman" w:hAnsi="Times New Roman" w:cs="Times New Roman"/>
+          <w:sz w:val="26"/>
+          <w:szCs w:val="26"/>
+        </w:rPr>
+        <w:t>, người dùng kết nối trực tiếp với IP công cộng của bộ cân bằng tải. Với thiết lập này, máy chủ web không thể truy cập trực tiếp được bởi khách hàng nữa. Để bảo mật tốt hơn, IP riêng được sử dụng để liên lạc giữa các máy chủ. IP riêng là địa chỉ IP chỉ có thể truy cập được giữa các máy chủ trong cùng một mạng; tuy nhiên, nó không thể truy cập được qua internet. Bộ cân bằng tải giao tiếp với các máy chủ web thông qua IP riêng.</w:t>
+      </w:r>
+    </w:p>
+    <w:p>
+      <w:pPr>
+        <w:spacing w:line="360" w:lineRule="auto"/>
+        <w:jc w:val="both"/>
+        <w:rPr>
+          <w:rFonts w:ascii="Times New Roman" w:hAnsi="Times New Roman" w:cs="Times New Roman"/>
+          <w:sz w:val="26"/>
+          <w:szCs w:val="26"/>
+        </w:rPr>
+      </w:pPr>
+      <w:r>
+        <w:rPr>
+          <w:rFonts w:ascii="Times New Roman" w:hAnsi="Times New Roman" w:cs="Times New Roman"/>
+          <w:sz w:val="26"/>
+          <w:szCs w:val="26"/>
+        </w:rPr>
+        <w:t xml:space="preserve">Trong </w:t>
+      </w:r>
+      <w:r>
+        <w:rPr>
+          <w:rFonts w:ascii="Times New Roman" w:hAnsi="Times New Roman" w:cs="Times New Roman"/>
+          <w:b/>
+          <w:bCs/>
+          <w:sz w:val="26"/>
+          <w:szCs w:val="26"/>
+          <w:lang w:val="en-US"/>
+        </w:rPr>
+        <w:t>Figure</w:t>
+      </w:r>
+      <w:r>
+        <w:rPr>
+          <w:rFonts w:ascii="Times New Roman" w:hAnsi="Times New Roman" w:cs="Times New Roman"/>
+          <w:b/>
+          <w:bCs/>
+          <w:sz w:val="26"/>
+          <w:szCs w:val="26"/>
+        </w:rPr>
+        <w:t xml:space="preserve"> 1-4</w:t>
+      </w:r>
+      <w:r>
+        <w:rPr>
+          <w:rFonts w:ascii="Times New Roman" w:hAnsi="Times New Roman" w:cs="Times New Roman"/>
+          <w:sz w:val="26"/>
+          <w:szCs w:val="26"/>
+        </w:rPr>
+        <w:t>, sau khi thêm bộ cân bằng tải và máy chủ web thứ hai, chúng tôi đã giải quyết thành công không có vấn đề chuyển đổi dự phòng và cải thiện tính khả dụng của tầng web. Chi tiết được giải thích dưới đây:</w:t>
       </w:r>
     </w:p>
     <w:p>
@@ -1968,15 +2184,7 @@
           <w:sz w:val="26"/>
           <w:szCs w:val="26"/>
         </w:rPr>
-        <w:t xml:space="preserve"> </w:t>
-      </w:r>
-      <w:r>
-        <w:rPr>
-          <w:rFonts w:ascii="Times New Roman" w:hAnsi="Times New Roman" w:cs="Times New Roman"/>
-          <w:sz w:val="26"/>
-          <w:szCs w:val="26"/>
-        </w:rPr>
-        <w:t>điểm giao; trong khi đó, các hoạt động đọc được phân phối trên các nút phụ. Mô hình này cải thiện hiệu suất vì nó cho phép nhiều truy vấn được xử lý song song hơn</w:t>
+        <w:t xml:space="preserve"> điểm giao; trong khi đó, các hoạt động đọc được phân phối trên các nút phụ. Mô hình này cải thiện hiệu suất vì nó cho phép nhiều truy vấn được xử lý song song hơn</w:t>
       </w:r>
       <w:r>
         <w:rPr>
@@ -2043,15 +2251,7 @@
           <w:sz w:val="26"/>
           <w:szCs w:val="26"/>
         </w:rPr>
-        <w:t xml:space="preserve"> </w:t>
-      </w:r>
-      <w:r>
-        <w:rPr>
-          <w:rFonts w:ascii="Times New Roman" w:hAnsi="Times New Roman" w:cs="Times New Roman"/>
-          <w:sz w:val="26"/>
-          <w:szCs w:val="26"/>
-        </w:rPr>
-        <w:t>bão h</w:t>
+        <w:t xml:space="preserve"> bão h</w:t>
       </w:r>
       <w:r>
         <w:rPr>
@@ -2128,7 +2328,37 @@
           <w:sz w:val="26"/>
           <w:szCs w:val="26"/>
         </w:rPr>
-        <w:t>Trong phần trước, chúng ta đã thảo luận về cách cân bằng tải giúp cải thiện tính khả dụng của hệ thống. Chúng tôi đặt câu hỏi tương tự ở đây: điều gì sẽ xảy ra nếu một trong các cơ sở dữ liệu ngoại tuyến? Thiết kế kiến ​​trúc được thảo luận trong Hình 1-5 có thể giải quyết trường hợp này:</w:t>
+        <w:t xml:space="preserve">Trong phần trước, chúng ta đã thảo luận về cách cân bằng tải giúp cải thiện tính khả dụng của hệ thống. Chúng tôi đặt câu hỏi tương tự ở đây: điều gì sẽ xảy ra nếu một trong các cơ sở dữ liệu ngoại tuyến? Thiết kế kiến ​​trúc được thảo luận trong </w:t>
+      </w:r>
+      <w:r>
+        <w:rPr>
+          <w:rFonts w:ascii="Times New Roman" w:hAnsi="Times New Roman" w:cs="Times New Roman"/>
+          <w:b/>
+          <w:bCs/>
+          <w:sz w:val="26"/>
+          <w:szCs w:val="26"/>
+          <w:lang w:val="en-US"/>
+        </w:rPr>
+        <w:t>Figure</w:t>
+      </w:r>
+      <w:r>
+        <w:rPr>
+          <w:rFonts w:ascii="Times New Roman" w:hAnsi="Times New Roman" w:cs="Times New Roman"/>
+          <w:b/>
+          <w:bCs/>
+          <w:sz w:val="26"/>
+          <w:szCs w:val="26"/>
+          <w:lang w:val="en-US"/>
+        </w:rPr>
+        <w:t xml:space="preserve"> 1-5</w:t>
+      </w:r>
+      <w:r>
+        <w:rPr>
+          <w:rFonts w:ascii="Times New Roman" w:hAnsi="Times New Roman" w:cs="Times New Roman"/>
+          <w:sz w:val="26"/>
+          <w:szCs w:val="26"/>
+        </w:rPr>
+        <w:t xml:space="preserve"> có thể giải quyết trường hợp này:</w:t>
       </w:r>
     </w:p>
     <w:p>
@@ -2232,17 +2462,38 @@
       <w:r>
         <w:rPr>
           <w:rFonts w:ascii="Times New Roman" w:hAnsi="Times New Roman" w:cs="Times New Roman"/>
-          <w:sz w:val="26"/>
-          <w:szCs w:val="26"/>
+          <w:b/>
+          <w:bCs/>
+          <w:sz w:val="26"/>
+          <w:szCs w:val="26"/>
+          <w:lang w:val="en-US"/>
         </w:rPr>
         <w:lastRenderedPageBreak/>
-        <w:t>Hình 1-6 cho thấy thiết kế hệ thống sau khi thêm bộ cân bằng tải và sao chép cơ sở dữ liệu.</w:t>
-      </w:r>
-    </w:p>
-    <w:p>
-      <w:pPr>
-        <w:spacing w:line="360" w:lineRule="auto"/>
-        <w:jc w:val="both"/>
+        <w:t>Figure</w:t>
+      </w:r>
+      <w:r>
+        <w:rPr>
+          <w:rFonts w:ascii="Times New Roman" w:hAnsi="Times New Roman" w:cs="Times New Roman"/>
+          <w:b/>
+          <w:bCs/>
+          <w:sz w:val="26"/>
+          <w:szCs w:val="26"/>
+        </w:rPr>
+        <w:t xml:space="preserve"> 1-6</w:t>
+      </w:r>
+      <w:r>
+        <w:rPr>
+          <w:rFonts w:ascii="Times New Roman" w:hAnsi="Times New Roman" w:cs="Times New Roman"/>
+          <w:sz w:val="26"/>
+          <w:szCs w:val="26"/>
+        </w:rPr>
+        <w:t xml:space="preserve"> cho thấy thiết kế hệ thống sau khi thêm bộ cân bằng tải và sao chép cơ sở dữ liệu.</w:t>
+      </w:r>
+    </w:p>
+    <w:p>
+      <w:pPr>
+        <w:spacing w:line="360" w:lineRule="auto"/>
+        <w:jc w:val="center"/>
         <w:rPr>
           <w:rFonts w:ascii="Times New Roman" w:hAnsi="Times New Roman" w:cs="Times New Roman"/>
           <w:sz w:val="26"/>
@@ -2656,7 +2907,36 @@
           <w:sz w:val="26"/>
           <w:szCs w:val="26"/>
         </w:rPr>
-        <w:t>Tầng bộ đệm là lớp lưu trữ dữ liệu tạm thời, nhanh hơn nhiều so với cơ sở dữ liệu. Lợi ích của việc có một tầng bộ đệm riêng biệt bao gồm hiệu năng hệ thống tốt hơn, khả năng giảm khối lượng công việc cơ sở dữ liệu và khả năng mở rộng quy mô tầng bộ đệm một cách độc lập. Hình 1-7 cho thấy khả năng thiết lập của máy chủ bộ đệm:</w:t>
+        <w:t xml:space="preserve">Tầng bộ đệm là lớp lưu trữ dữ liệu tạm thời, nhanh hơn nhiều so với cơ sở dữ liệu. Lợi ích của việc có một tầng bộ đệm riêng biệt bao gồm hiệu năng hệ thống tốt hơn, khả năng giảm khối lượng công việc cơ sở dữ liệu và khả năng mở rộng quy mô tầng bộ đệm một cách độc lập. </w:t>
+      </w:r>
+      <w:r>
+        <w:rPr>
+          <w:rFonts w:ascii="Times New Roman" w:hAnsi="Times New Roman" w:cs="Times New Roman"/>
+          <w:b/>
+          <w:bCs/>
+          <w:sz w:val="26"/>
+          <w:szCs w:val="26"/>
+          <w:lang w:val="en-US"/>
+        </w:rPr>
+        <w:t>Figure</w:t>
+      </w:r>
+      <w:r>
+        <w:rPr>
+          <w:rFonts w:ascii="Times New Roman" w:hAnsi="Times New Roman" w:cs="Times New Roman"/>
+          <w:b/>
+          <w:bCs/>
+          <w:sz w:val="26"/>
+          <w:szCs w:val="26"/>
+        </w:rPr>
+        <w:t xml:space="preserve"> 1-7</w:t>
+      </w:r>
+      <w:r>
+        <w:rPr>
+          <w:rFonts w:ascii="Times New Roman" w:hAnsi="Times New Roman" w:cs="Times New Roman"/>
+          <w:sz w:val="26"/>
+          <w:szCs w:val="26"/>
+        </w:rPr>
+        <w:t xml:space="preserve"> cho thấy khả năng thiết lập của máy chủ bộ đệm:</w:t>
       </w:r>
     </w:p>
     <w:p>
@@ -3145,19 +3425,25 @@
     </w:p>
     <w:p>
       <w:pPr>
-        <w:spacing w:line="360" w:lineRule="auto"/>
-        <w:jc w:val="both"/>
-        <w:rPr>
-          <w:rFonts w:ascii="Times New Roman" w:hAnsi="Times New Roman" w:cs="Times New Roman"/>
-          <w:sz w:val="26"/>
-          <w:szCs w:val="26"/>
-        </w:rPr>
-      </w:pPr>
-      <w:r>
-        <w:rPr>
-          <w:rFonts w:ascii="Times New Roman" w:hAnsi="Times New Roman" w:cs="Times New Roman"/>
-          <w:sz w:val="26"/>
-          <w:szCs w:val="26"/>
+        <w:spacing w:before="360" w:after="360" w:line="360" w:lineRule="auto"/>
+        <w:jc w:val="both"/>
+        <w:rPr>
+          <w:rFonts w:ascii="Times New Roman" w:hAnsi="Times New Roman" w:cs="Times New Roman"/>
+          <w:b/>
+          <w:bCs/>
+          <w:sz w:val="32"/>
+          <w:szCs w:val="32"/>
+          <w:lang w:val="en-US"/>
+        </w:rPr>
+      </w:pPr>
+      <w:r>
+        <w:rPr>
+          <w:rFonts w:ascii="Times New Roman" w:hAnsi="Times New Roman" w:cs="Times New Roman"/>
+          <w:b/>
+          <w:bCs/>
+          <w:sz w:val="32"/>
+          <w:szCs w:val="32"/>
+          <w:lang w:val="en-US"/>
         </w:rPr>
         <w:lastRenderedPageBreak/>
         <w:t>Mạng phân phối nội dung (CDN)</w:t>
@@ -3273,6 +3559,47 @@
           </wp:inline>
         </w:drawing>
       </w:r>
+    </w:p>
+    <w:p>
+      <w:pPr>
+        <w:spacing w:line="360" w:lineRule="auto"/>
+        <w:jc w:val="both"/>
+        <w:rPr>
+          <w:rFonts w:ascii="Times New Roman" w:hAnsi="Times New Roman" w:cs="Times New Roman"/>
+          <w:sz w:val="26"/>
+          <w:szCs w:val="26"/>
+        </w:rPr>
+      </w:pPr>
+      <w:r>
+        <w:rPr>
+          <w:rFonts w:ascii="Times New Roman" w:hAnsi="Times New Roman" w:cs="Times New Roman"/>
+          <w:sz w:val="26"/>
+          <w:szCs w:val="26"/>
+        </w:rPr>
+        <w:t>Hình 1-10 minh họa quy trình làm việc của CDN.</w:t>
+      </w:r>
+    </w:p>
+    <w:p>
+      <w:pPr>
+        <w:spacing w:line="360" w:lineRule="auto"/>
+        <w:jc w:val="both"/>
+        <w:rPr>
+          <w:rFonts w:ascii="Times New Roman" w:hAnsi="Times New Roman" w:cs="Times New Roman"/>
+          <w:sz w:val="26"/>
+          <w:szCs w:val="26"/>
+        </w:rPr>
+      </w:pPr>
+    </w:p>
+    <w:p>
+      <w:pPr>
+        <w:spacing w:line="360" w:lineRule="auto"/>
+        <w:jc w:val="both"/>
+        <w:rPr>
+          <w:rFonts w:ascii="Times New Roman" w:hAnsi="Times New Roman" w:cs="Times New Roman"/>
+          <w:sz w:val="26"/>
+          <w:szCs w:val="26"/>
+        </w:rPr>
+      </w:pPr>
       <w:r>
         <w:rPr>
           <w:rFonts w:ascii="Times New Roman" w:hAnsi="Times New Roman" w:cs="Times New Roman"/>
@@ -3280,6 +3607,7 @@
           <w:sz w:val="26"/>
           <w:szCs w:val="26"/>
         </w:rPr>
+        <w:lastRenderedPageBreak/>
         <w:drawing>
           <wp:inline distT="0" distB="0" distL="0" distR="0" wp14:anchorId="241D547E" wp14:editId="4755999D">
             <wp:extent cx="5704331" cy="2033016"/>
@@ -3333,6 +3661,36 @@
           <w:szCs w:val="26"/>
         </w:rPr>
       </w:pPr>
+    </w:p>
+    <w:p>
+      <w:pPr>
+        <w:spacing w:line="360" w:lineRule="auto"/>
+        <w:jc w:val="both"/>
+        <w:rPr>
+          <w:rFonts w:ascii="Times New Roman" w:hAnsi="Times New Roman" w:cs="Times New Roman"/>
+          <w:sz w:val="26"/>
+          <w:szCs w:val="26"/>
+        </w:rPr>
+      </w:pPr>
+      <w:r>
+        <w:rPr>
+          <w:rFonts w:ascii="Times New Roman" w:hAnsi="Times New Roman" w:cs="Times New Roman"/>
+          <w:sz w:val="26"/>
+          <w:szCs w:val="26"/>
+        </w:rPr>
+        <w:t>1. Người dùng A cố gắng lấy image.png bằng cách sử dụng URL hình ảnh. Tên miền của URL được cung cấp bởi nhà cung cấp CDN. Hai URL hình ảnh sau đây là các mẫu được sử dụng để minh họa URL hình ảnh trông như thế nào trên CDN của Amazon và Akamai:</w:t>
+      </w:r>
+    </w:p>
+    <w:p>
+      <w:pPr>
+        <w:spacing w:line="360" w:lineRule="auto"/>
+        <w:jc w:val="both"/>
+        <w:rPr>
+          <w:rFonts w:ascii="Times New Roman" w:hAnsi="Times New Roman" w:cs="Times New Roman"/>
+          <w:sz w:val="26"/>
+          <w:szCs w:val="26"/>
+        </w:rPr>
+      </w:pPr>
       <w:r>
         <w:rPr>
           <w:rFonts w:ascii="Times New Roman" w:hAnsi="Times New Roman" w:cs="Times New Roman"/>
@@ -3358,191 +3716,257 @@
           <w:sz w:val="26"/>
           <w:szCs w:val="26"/>
         </w:rPr>
+        <w:t>• https://mysite.akamai.com/image-manager/img/logo.jpg</w:t>
+      </w:r>
+    </w:p>
+    <w:p>
+      <w:pPr>
+        <w:spacing w:line="360" w:lineRule="auto"/>
+        <w:jc w:val="both"/>
+        <w:rPr>
+          <w:rFonts w:ascii="Times New Roman" w:hAnsi="Times New Roman" w:cs="Times New Roman"/>
+          <w:sz w:val="26"/>
+          <w:szCs w:val="26"/>
+        </w:rPr>
+      </w:pPr>
+      <w:r>
+        <w:rPr>
+          <w:rFonts w:ascii="Times New Roman" w:hAnsi="Times New Roman" w:cs="Times New Roman"/>
+          <w:sz w:val="26"/>
+          <w:szCs w:val="26"/>
+        </w:rPr>
+        <w:t>2. Nếu máy chủ CDN không có image.png trong bộ đệm, máy chủ CDN sẽ yêu cầu tệp từ nguồn, có thể là máy chủ web hoặc bộ lưu trữ trực tuyến như Amazon S3.</w:t>
+      </w:r>
+    </w:p>
+    <w:p>
+      <w:pPr>
+        <w:spacing w:line="360" w:lineRule="auto"/>
+        <w:jc w:val="both"/>
+        <w:rPr>
+          <w:rFonts w:ascii="Times New Roman" w:hAnsi="Times New Roman" w:cs="Times New Roman"/>
+          <w:sz w:val="26"/>
+          <w:szCs w:val="26"/>
+        </w:rPr>
+      </w:pPr>
+      <w:r>
+        <w:rPr>
+          <w:rFonts w:ascii="Times New Roman" w:hAnsi="Times New Roman" w:cs="Times New Roman"/>
+          <w:sz w:val="26"/>
+          <w:szCs w:val="26"/>
+        </w:rPr>
+        <w:t>3. Nguồn gốc trả về image.png cho máy chủ CDN, bao gồm tiêu đề HTTP Thời gian tồn tại (TTL) tùy chọn mô tả khoảng thời gian hình ảnh được lưu vào bộ nhớ đệm.</w:t>
+      </w:r>
+    </w:p>
+    <w:p>
+      <w:pPr>
+        <w:spacing w:line="360" w:lineRule="auto"/>
+        <w:jc w:val="both"/>
+        <w:rPr>
+          <w:rFonts w:ascii="Times New Roman" w:hAnsi="Times New Roman" w:cs="Times New Roman"/>
+          <w:sz w:val="26"/>
+          <w:szCs w:val="26"/>
+        </w:rPr>
+      </w:pPr>
+      <w:r>
+        <w:rPr>
+          <w:rFonts w:ascii="Times New Roman" w:hAnsi="Times New Roman" w:cs="Times New Roman"/>
+          <w:sz w:val="26"/>
+          <w:szCs w:val="26"/>
+        </w:rPr>
+        <w:t>4. CDN lưu hình ảnh vào bộ nhớ đệm và trả lại cho Người dùng A. Hình ảnh vẫn được lưu vào bộ đệm trong CDN cho đến khi TTL hết hạn.</w:t>
+      </w:r>
+    </w:p>
+    <w:p>
+      <w:pPr>
+        <w:spacing w:line="360" w:lineRule="auto"/>
+        <w:jc w:val="both"/>
+        <w:rPr>
+          <w:rFonts w:ascii="Times New Roman" w:hAnsi="Times New Roman" w:cs="Times New Roman"/>
+          <w:sz w:val="26"/>
+          <w:szCs w:val="26"/>
+        </w:rPr>
+      </w:pPr>
+      <w:r>
+        <w:rPr>
+          <w:rFonts w:ascii="Times New Roman" w:hAnsi="Times New Roman" w:cs="Times New Roman"/>
+          <w:sz w:val="26"/>
+          <w:szCs w:val="26"/>
+        </w:rPr>
+        <w:t>5. Người dùng B gửi yêu cầu lấy hình ảnh tương tự.</w:t>
+      </w:r>
+    </w:p>
+    <w:p>
+      <w:pPr>
+        <w:spacing w:line="360" w:lineRule="auto"/>
+        <w:jc w:val="both"/>
+        <w:rPr>
+          <w:rFonts w:ascii="Times New Roman" w:hAnsi="Times New Roman" w:cs="Times New Roman"/>
+          <w:sz w:val="26"/>
+          <w:szCs w:val="26"/>
+        </w:rPr>
+      </w:pPr>
+      <w:r>
+        <w:rPr>
+          <w:rFonts w:ascii="Times New Roman" w:hAnsi="Times New Roman" w:cs="Times New Roman"/>
+          <w:sz w:val="26"/>
+          <w:szCs w:val="26"/>
+        </w:rPr>
+        <w:t>6. Hình ảnh được trả về từ bộ đệm miễn là TTL chưa hết hạn.</w:t>
+      </w:r>
+    </w:p>
+    <w:p>
+      <w:pPr>
+        <w:spacing w:before="240" w:after="240" w:line="360" w:lineRule="auto"/>
+        <w:jc w:val="both"/>
+        <w:rPr>
+          <w:rFonts w:ascii="Times New Roman" w:hAnsi="Times New Roman" w:cs="Times New Roman"/>
+          <w:b/>
+          <w:bCs/>
+          <w:sz w:val="28"/>
+          <w:szCs w:val="28"/>
+          <w:lang w:val="en-US"/>
+        </w:rPr>
+      </w:pPr>
+      <w:r>
+        <w:rPr>
+          <w:rFonts w:ascii="Times New Roman" w:hAnsi="Times New Roman" w:cs="Times New Roman"/>
+          <w:b/>
+          <w:bCs/>
+          <w:sz w:val="28"/>
+          <w:szCs w:val="28"/>
+          <w:lang w:val="en-US"/>
+        </w:rPr>
+        <w:t>Những cân nhắc khi sử dụng CDN</w:t>
+      </w:r>
+    </w:p>
+    <w:p>
+      <w:pPr>
+        <w:pStyle w:val="ListParagraph"/>
+        <w:numPr>
+          <w:ilvl w:val="0"/>
+          <w:numId w:val="8"/>
+        </w:numPr>
+        <w:spacing w:line="360" w:lineRule="auto"/>
+        <w:jc w:val="both"/>
+        <w:rPr>
+          <w:rFonts w:ascii="Times New Roman" w:hAnsi="Times New Roman" w:cs="Times New Roman"/>
+          <w:sz w:val="26"/>
+          <w:szCs w:val="26"/>
+        </w:rPr>
+      </w:pPr>
+      <w:r>
+        <w:rPr>
+          <w:rFonts w:ascii="Times New Roman" w:hAnsi="Times New Roman" w:cs="Times New Roman"/>
+          <w:sz w:val="26"/>
+          <w:szCs w:val="26"/>
+        </w:rPr>
+        <w:t>Chi phí: CDN do nhà cung cấp bên thứ ba điều hành và bạn bị tính phí truyền dữ liệu vào</w:t>
+      </w:r>
+      <w:r>
+        <w:rPr>
+          <w:rFonts w:ascii="Times New Roman" w:hAnsi="Times New Roman" w:cs="Times New Roman"/>
+          <w:sz w:val="26"/>
+          <w:szCs w:val="26"/>
+        </w:rPr>
+        <w:t xml:space="preserve"> </w:t>
+      </w:r>
+      <w:r>
+        <w:rPr>
+          <w:rFonts w:ascii="Times New Roman" w:hAnsi="Times New Roman" w:cs="Times New Roman"/>
+          <w:sz w:val="26"/>
+          <w:szCs w:val="26"/>
+        </w:rPr>
+        <w:t>và ra khỏi CDN. Việc lưu vào bộ nhớ đệm những nội dung không được sử dụng thường xuyên không mang lại lợi ích đáng kể nào nên bạn nên cân nhắc việc chuyển chúng ra khỏi CDN.</w:t>
+      </w:r>
+    </w:p>
+    <w:p>
+      <w:pPr>
+        <w:pStyle w:val="ListParagraph"/>
+        <w:numPr>
+          <w:ilvl w:val="0"/>
+          <w:numId w:val="7"/>
+        </w:numPr>
+        <w:spacing w:line="360" w:lineRule="auto"/>
+        <w:jc w:val="both"/>
+        <w:rPr>
+          <w:rFonts w:ascii="Times New Roman" w:hAnsi="Times New Roman" w:cs="Times New Roman"/>
+          <w:sz w:val="26"/>
+          <w:szCs w:val="26"/>
+        </w:rPr>
+      </w:pPr>
+      <w:r>
+        <w:rPr>
+          <w:rFonts w:ascii="Times New Roman" w:hAnsi="Times New Roman" w:cs="Times New Roman"/>
+          <w:sz w:val="26"/>
+          <w:szCs w:val="26"/>
+        </w:rPr>
+        <w:t>Đặt thời hạn bộ nhớ đệm thích hợp: Đối với nội dung nhạy cảm về thời gian, đặt thời hạn bộ nhớ đệm</w:t>
+      </w:r>
+      <w:r>
+        <w:rPr>
+          <w:rFonts w:ascii="Times New Roman" w:hAnsi="Times New Roman" w:cs="Times New Roman"/>
+          <w:sz w:val="26"/>
+          <w:szCs w:val="26"/>
+        </w:rPr>
+        <w:t xml:space="preserve"> </w:t>
+      </w:r>
+      <w:r>
+        <w:rPr>
+          <w:rFonts w:ascii="Times New Roman" w:hAnsi="Times New Roman" w:cs="Times New Roman"/>
+          <w:sz w:val="26"/>
+          <w:szCs w:val="26"/>
+        </w:rPr>
+        <w:t xml:space="preserve">thời gian là quan trọng. Thời gian hết hạn của bộ đệm không </w:t>
+      </w:r>
+      <w:r>
+        <w:rPr>
+          <w:rFonts w:ascii="Times New Roman" w:hAnsi="Times New Roman" w:cs="Times New Roman"/>
+          <w:sz w:val="26"/>
+          <w:szCs w:val="26"/>
+        </w:rPr>
         <w:lastRenderedPageBreak/>
-        <w:t>• https://mysite.akamai.com/image-manager/img/logo.jpg</w:t>
-      </w:r>
-    </w:p>
-    <w:p>
-      <w:pPr>
-        <w:spacing w:line="360" w:lineRule="auto"/>
-        <w:jc w:val="both"/>
-        <w:rPr>
-          <w:rFonts w:ascii="Times New Roman" w:hAnsi="Times New Roman" w:cs="Times New Roman"/>
-          <w:sz w:val="26"/>
-          <w:szCs w:val="26"/>
-        </w:rPr>
-      </w:pPr>
-      <w:r>
-        <w:rPr>
-          <w:rFonts w:ascii="Times New Roman" w:hAnsi="Times New Roman" w:cs="Times New Roman"/>
-          <w:sz w:val="26"/>
-          <w:szCs w:val="26"/>
-        </w:rPr>
-        <w:t>Hình 1-10 minh họa quy trình làm việc của CDN.</w:t>
-      </w:r>
-    </w:p>
-    <w:p>
-      <w:pPr>
-        <w:spacing w:line="360" w:lineRule="auto"/>
-        <w:jc w:val="both"/>
-        <w:rPr>
-          <w:rFonts w:ascii="Times New Roman" w:hAnsi="Times New Roman" w:cs="Times New Roman"/>
-          <w:sz w:val="26"/>
-          <w:szCs w:val="26"/>
-        </w:rPr>
-      </w:pPr>
-      <w:r>
-        <w:rPr>
-          <w:rFonts w:ascii="Times New Roman" w:hAnsi="Times New Roman" w:cs="Times New Roman"/>
-          <w:sz w:val="26"/>
-          <w:szCs w:val="26"/>
-        </w:rPr>
-        <w:t>1. Người dùng A cố gắng lấy image.png bằng cách sử dụng URL hình ảnh. Tên miền của URL được cung cấp bởi nhà cung cấp CDN. Hai URL hình ảnh sau đây là các mẫu được sử dụng để minh họa URL hình ảnh trông như thế nào trên CDN của Amazon và Akamai:</w:t>
-      </w:r>
-    </w:p>
-    <w:p>
-      <w:pPr>
-        <w:spacing w:line="360" w:lineRule="auto"/>
-        <w:jc w:val="both"/>
-        <w:rPr>
-          <w:rFonts w:ascii="Times New Roman" w:hAnsi="Times New Roman" w:cs="Times New Roman"/>
-          <w:sz w:val="26"/>
-          <w:szCs w:val="26"/>
-        </w:rPr>
-      </w:pPr>
-      <w:r>
-        <w:rPr>
-          <w:rFonts w:ascii="Times New Roman" w:hAnsi="Times New Roman" w:cs="Times New Roman"/>
-          <w:sz w:val="26"/>
-          <w:szCs w:val="26"/>
-        </w:rPr>
-        <w:t>2. Nếu máy chủ CDN không có image.png trong bộ đệm, máy chủ CDN sẽ yêu cầu tệp từ nguồn, có thể là máy chủ web hoặc bộ lưu trữ trực tuyến như Amazon S3. 3. Nguồn gốc trả về image.png cho máy chủ CDN, bao gồm tiêu đề HTTP Thời gian tồn tại (TTL) tùy chọn mô tả khoảng thời gian hình ảnh được lưu vào bộ nhớ đệm.</w:t>
-      </w:r>
-    </w:p>
-    <w:p>
-      <w:pPr>
-        <w:spacing w:line="360" w:lineRule="auto"/>
-        <w:jc w:val="both"/>
-        <w:rPr>
-          <w:rFonts w:ascii="Times New Roman" w:hAnsi="Times New Roman" w:cs="Times New Roman"/>
-          <w:sz w:val="26"/>
-          <w:szCs w:val="26"/>
-        </w:rPr>
-      </w:pPr>
-      <w:r>
-        <w:rPr>
-          <w:rFonts w:ascii="Times New Roman" w:hAnsi="Times New Roman" w:cs="Times New Roman"/>
-          <w:sz w:val="26"/>
-          <w:szCs w:val="26"/>
-        </w:rPr>
-        <w:t>• Chi phí: CDN do nhà cung cấp bên thứ ba điều hành và bạn bị tính phí truyền dữ liệu vào • Đặt thời hạn bộ nhớ đệm thích hợp: Đối với nội dung nhạy cảm về thời gian, đặt thời hạn bộ nhớ đệm. Dự phòng CDN: Bạn nên xem xét cách ứng phó với trang web/ứng dụng của bạn với CDN • Vô hiệu hóa tệp: Bạn có thể xóa tệp khỏi CDN trước khi nó hết hạn bằng cách thực hiện • Vô hiệu hóa đối tượng CDN bằng API do nhà cung cấp CDN cung cấp. • Sử dụng phiên bản đối tượng để phục vụ một phiên bản khác của đối tượng. Để phiên bản một đối tượng,</w:t>
-      </w:r>
-    </w:p>
-    <w:p>
-      <w:pPr>
-        <w:spacing w:line="360" w:lineRule="auto"/>
-        <w:jc w:val="both"/>
-        <w:rPr>
-          <w:rFonts w:ascii="Times New Roman" w:hAnsi="Times New Roman" w:cs="Times New Roman"/>
-          <w:sz w:val="26"/>
-          <w:szCs w:val="26"/>
-        </w:rPr>
-      </w:pPr>
-      <w:r>
-        <w:rPr>
-          <w:rFonts w:ascii="Times New Roman" w:hAnsi="Times New Roman" w:cs="Times New Roman"/>
-          <w:sz w:val="26"/>
-          <w:szCs w:val="26"/>
-        </w:rPr>
-        <w:t>4. CDN lưu hình ảnh vào bộ nhớ đệm và trả lại cho Người dùng A. Hình ảnh vẫn được lưu vào bộ đệm trong CDN cho đến khi TTL hết hạn.</w:t>
-      </w:r>
-    </w:p>
-    <w:p>
-      <w:pPr>
-        <w:spacing w:line="360" w:lineRule="auto"/>
-        <w:jc w:val="both"/>
-        <w:rPr>
-          <w:rFonts w:ascii="Times New Roman" w:hAnsi="Times New Roman" w:cs="Times New Roman"/>
-          <w:sz w:val="26"/>
-          <w:szCs w:val="26"/>
-        </w:rPr>
-      </w:pPr>
-      <w:r>
-        <w:rPr>
-          <w:rFonts w:ascii="Times New Roman" w:hAnsi="Times New Roman" w:cs="Times New Roman"/>
-          <w:sz w:val="26"/>
-          <w:szCs w:val="26"/>
-        </w:rPr>
-        <w:t>5. Người dùng B gửi yêu cầu lấy hình ảnh tương tự.</w:t>
-      </w:r>
-    </w:p>
-    <w:p>
-      <w:pPr>
-        <w:spacing w:line="360" w:lineRule="auto"/>
-        <w:jc w:val="both"/>
-        <w:rPr>
-          <w:rFonts w:ascii="Times New Roman" w:hAnsi="Times New Roman" w:cs="Times New Roman"/>
-          <w:sz w:val="26"/>
-          <w:szCs w:val="26"/>
-        </w:rPr>
-      </w:pPr>
-      <w:r>
-        <w:rPr>
-          <w:rFonts w:ascii="Times New Roman" w:hAnsi="Times New Roman" w:cs="Times New Roman"/>
-          <w:sz w:val="26"/>
-          <w:szCs w:val="26"/>
-        </w:rPr>
-        <w:t>6. Hình ảnh được trả về từ bộ đệm miễn là TTL chưa hết hạn.Những cân nhắc khi sử dụng CDN</w:t>
-      </w:r>
-    </w:p>
-    <w:p>
-      <w:pPr>
-        <w:spacing w:line="360" w:lineRule="auto"/>
-        <w:jc w:val="both"/>
-        <w:rPr>
-          <w:rFonts w:ascii="Times New Roman" w:hAnsi="Times New Roman" w:cs="Times New Roman"/>
-          <w:sz w:val="26"/>
-          <w:szCs w:val="26"/>
-        </w:rPr>
-      </w:pPr>
-      <w:r>
-        <w:rPr>
-          <w:rFonts w:ascii="Times New Roman" w:hAnsi="Times New Roman" w:cs="Times New Roman"/>
-          <w:sz w:val="26"/>
-          <w:szCs w:val="26"/>
-        </w:rPr>
-        <w:t>và ra khỏi CDN. Việc lưu vào bộ nhớ đệm những nội dung không được sử dụng thường xuyên không mang lại lợi ích đáng kể nào nên bạn nên cân nhắc việc chuyển chúng ra khỏi CDN.</w:t>
-      </w:r>
-    </w:p>
-    <w:p>
-      <w:pPr>
-        <w:spacing w:line="360" w:lineRule="auto"/>
-        <w:jc w:val="both"/>
-        <w:rPr>
-          <w:rFonts w:ascii="Times New Roman" w:hAnsi="Times New Roman" w:cs="Times New Roman"/>
-          <w:sz w:val="26"/>
-          <w:szCs w:val="26"/>
-        </w:rPr>
-      </w:pPr>
-      <w:r>
-        <w:rPr>
-          <w:rFonts w:ascii="Times New Roman" w:hAnsi="Times New Roman" w:cs="Times New Roman"/>
-          <w:sz w:val="26"/>
-          <w:szCs w:val="26"/>
-        </w:rPr>
-        <w:t>thời gian là quan trọng. Thời gian hết hạn của bộ đệm không được quá dài cũng không quá ngắn. Nếu quá dài, nội dung có thể không còn mới mẻ nữa. Nếu quá ngắn, nó có thể khiến nội dung được tải lại nhiều lần từ máy chủ gốc sang CDN.</w:t>
-      </w:r>
-    </w:p>
-    <w:p>
-      <w:pPr>
-        <w:spacing w:line="360" w:lineRule="auto"/>
-        <w:jc w:val="both"/>
-        <w:rPr>
-          <w:rFonts w:ascii="Times New Roman" w:hAnsi="Times New Roman" w:cs="Times New Roman"/>
-          <w:sz w:val="26"/>
-          <w:szCs w:val="26"/>
-        </w:rPr>
-      </w:pPr>
+        <w:t>được quá dài cũng không quá ngắn. Nếu quá dài, nội dung có thể không còn mới mẻ nữa. Nếu quá ngắn, nó có thể khiến nội dung được tải lại nhiều lần từ máy chủ gốc sang CDN</w:t>
+      </w:r>
+      <w:r>
+        <w:rPr>
+          <w:rFonts w:ascii="Times New Roman" w:hAnsi="Times New Roman" w:cs="Times New Roman"/>
+          <w:sz w:val="26"/>
+          <w:szCs w:val="26"/>
+        </w:rPr>
+        <w:t>.</w:t>
+      </w:r>
+    </w:p>
+    <w:p>
+      <w:pPr>
+        <w:pStyle w:val="ListParagraph"/>
+        <w:numPr>
+          <w:ilvl w:val="0"/>
+          <w:numId w:val="7"/>
+        </w:numPr>
+        <w:spacing w:line="360" w:lineRule="auto"/>
+        <w:jc w:val="both"/>
+        <w:rPr>
+          <w:rFonts w:ascii="Times New Roman" w:hAnsi="Times New Roman" w:cs="Times New Roman"/>
+          <w:sz w:val="26"/>
+          <w:szCs w:val="26"/>
+        </w:rPr>
+      </w:pPr>
+      <w:r>
+        <w:rPr>
+          <w:rFonts w:ascii="Times New Roman" w:hAnsi="Times New Roman" w:cs="Times New Roman"/>
+          <w:sz w:val="26"/>
+          <w:szCs w:val="26"/>
+        </w:rPr>
+        <w:t>Dự phòng CDN: Bạn nên xem xét cách ứng phó với trang web/ứng dụng của bạn với CDN</w:t>
+      </w:r>
+      <w:r>
+        <w:rPr>
+          <w:rFonts w:ascii="Times New Roman" w:hAnsi="Times New Roman" w:cs="Times New Roman"/>
+          <w:sz w:val="26"/>
+          <w:szCs w:val="26"/>
+        </w:rPr>
+        <w:t xml:space="preserve"> </w:t>
+      </w:r>
       <w:r>
         <w:rPr>
           <w:rFonts w:ascii="Times New Roman" w:hAnsi="Times New Roman" w:cs="Times New Roman"/>
@@ -3554,14 +3978,35 @@
     </w:p>
     <w:p>
       <w:pPr>
-        <w:spacing w:line="360" w:lineRule="auto"/>
-        <w:jc w:val="both"/>
-        <w:rPr>
-          <w:rFonts w:ascii="Times New Roman" w:hAnsi="Times New Roman" w:cs="Times New Roman"/>
-          <w:sz w:val="26"/>
-          <w:szCs w:val="26"/>
-        </w:rPr>
-      </w:pPr>
+        <w:pStyle w:val="ListParagraph"/>
+        <w:numPr>
+          <w:ilvl w:val="0"/>
+          <w:numId w:val="7"/>
+        </w:numPr>
+        <w:spacing w:line="360" w:lineRule="auto"/>
+        <w:jc w:val="both"/>
+        <w:rPr>
+          <w:rFonts w:ascii="Times New Roman" w:hAnsi="Times New Roman" w:cs="Times New Roman"/>
+          <w:sz w:val="26"/>
+          <w:szCs w:val="26"/>
+        </w:rPr>
+      </w:pPr>
+      <w:r>
+        <w:rPr>
+          <w:rFonts w:ascii="Times New Roman" w:hAnsi="Times New Roman" w:cs="Times New Roman"/>
+          <w:sz w:val="26"/>
+          <w:szCs w:val="26"/>
+        </w:rPr>
+        <w:t>Vô hiệu hóa tệp: Bạn có thể xóa tệp khỏi CDN trước khi nó hết hạn bằng cách thực hiện</w:t>
+      </w:r>
+      <w:r>
+        <w:rPr>
+          <w:rFonts w:ascii="Times New Roman" w:hAnsi="Times New Roman" w:cs="Times New Roman"/>
+          <w:sz w:val="26"/>
+          <w:szCs w:val="26"/>
+        </w:rPr>
+        <w:t xml:space="preserve"> </w:t>
+      </w:r>
       <w:r>
         <w:rPr>
           <w:rFonts w:ascii="Times New Roman" w:hAnsi="Times New Roman" w:cs="Times New Roman"/>
@@ -3573,60 +4018,106 @@
     </w:p>
     <w:p>
       <w:pPr>
-        <w:spacing w:line="360" w:lineRule="auto"/>
-        <w:jc w:val="both"/>
-        <w:rPr>
-          <w:rFonts w:ascii="Times New Roman" w:hAnsi="Times New Roman" w:cs="Times New Roman"/>
-          <w:sz w:val="26"/>
-          <w:szCs w:val="26"/>
-        </w:rPr>
-      </w:pPr>
-      <w:r>
-        <w:rPr>
-          <w:rFonts w:ascii="Times New Roman" w:hAnsi="Times New Roman" w:cs="Times New Roman"/>
+        <w:pStyle w:val="ListParagraph"/>
+        <w:numPr>
+          <w:ilvl w:val="0"/>
+          <w:numId w:val="6"/>
+        </w:numPr>
+        <w:spacing w:line="360" w:lineRule="auto"/>
+        <w:jc w:val="both"/>
+        <w:rPr>
+          <w:rFonts w:ascii="Times New Roman" w:hAnsi="Times New Roman" w:cs="Times New Roman"/>
+          <w:sz w:val="26"/>
+          <w:szCs w:val="26"/>
+        </w:rPr>
+      </w:pPr>
+      <w:r>
+        <w:rPr>
+          <w:rFonts w:ascii="Times New Roman" w:hAnsi="Times New Roman" w:cs="Times New Roman"/>
+          <w:sz w:val="26"/>
+          <w:szCs w:val="26"/>
+        </w:rPr>
+        <w:t>Vô hiệu hóa đối tượng CDN bằng API do nhà cung cấp CDN cung cấp.</w:t>
+      </w:r>
+    </w:p>
+    <w:p>
+      <w:pPr>
+        <w:pStyle w:val="ListParagraph"/>
+        <w:numPr>
+          <w:ilvl w:val="0"/>
+          <w:numId w:val="6"/>
+        </w:numPr>
+        <w:spacing w:line="360" w:lineRule="auto"/>
+        <w:jc w:val="both"/>
+        <w:rPr>
+          <w:rFonts w:ascii="Times New Roman" w:hAnsi="Times New Roman" w:cs="Times New Roman"/>
+          <w:sz w:val="26"/>
+          <w:szCs w:val="26"/>
+        </w:rPr>
+      </w:pPr>
+      <w:r>
+        <w:rPr>
+          <w:rFonts w:ascii="Times New Roman" w:hAnsi="Times New Roman" w:cs="Times New Roman"/>
+          <w:sz w:val="26"/>
+          <w:szCs w:val="26"/>
+        </w:rPr>
+        <w:t>Sử dụng phiên bản đối tượng để phục vụ một phiên bản khác của đối tượng. Để phiên bản một đối tượng,</w:t>
+      </w:r>
+      <w:r>
+        <w:rPr>
+          <w:rFonts w:ascii="Times New Roman" w:hAnsi="Times New Roman" w:cs="Times New Roman"/>
+          <w:sz w:val="26"/>
+          <w:szCs w:val="26"/>
+          <w:lang w:val="en-US"/>
+        </w:rPr>
+        <w:t xml:space="preserve"> </w:t>
+      </w:r>
+      <w:r>
+        <w:rPr>
+          <w:rFonts w:ascii="Times New Roman" w:hAnsi="Times New Roman" w:cs="Times New Roman"/>
+          <w:sz w:val="26"/>
+          <w:szCs w:val="26"/>
+        </w:rPr>
+        <w:t>bạn có thể thêm tham số vào URL, chẳng hạn như số phiên bản. Ví dụ: số phiên bản 2 được thêm vào chuỗi truy vấn: image.png?v=2.</w:t>
+      </w:r>
+    </w:p>
+    <w:p>
+      <w:pPr>
+        <w:spacing w:line="360" w:lineRule="auto"/>
+        <w:jc w:val="both"/>
+        <w:rPr>
+          <w:rFonts w:ascii="Times New Roman" w:hAnsi="Times New Roman" w:cs="Times New Roman"/>
+          <w:sz w:val="26"/>
+          <w:szCs w:val="26"/>
+        </w:rPr>
+      </w:pPr>
+      <w:r>
+        <w:rPr>
+          <w:rFonts w:ascii="Times New Roman" w:hAnsi="Times New Roman" w:cs="Times New Roman"/>
+          <w:sz w:val="26"/>
+          <w:szCs w:val="26"/>
+        </w:rPr>
+        <w:t>Hình 1-11 cho thấy thiết kế sau khi CDN và bộ đệm được thêm vào.</w:t>
+      </w:r>
+    </w:p>
+    <w:p>
+      <w:pPr>
+        <w:spacing w:line="360" w:lineRule="auto"/>
+        <w:jc w:val="both"/>
+        <w:rPr>
+          <w:rFonts w:ascii="Times New Roman" w:hAnsi="Times New Roman" w:cs="Times New Roman"/>
+          <w:sz w:val="26"/>
+          <w:szCs w:val="26"/>
+        </w:rPr>
+      </w:pPr>
+      <w:r>
+        <w:rPr>
+          <w:rFonts w:ascii="Times New Roman" w:hAnsi="Times New Roman" w:cs="Times New Roman"/>
+          <w:noProof/>
           <w:sz w:val="26"/>
           <w:szCs w:val="26"/>
         </w:rPr>
         <w:lastRenderedPageBreak/>
-        <w:t>bạn có thể thêm tham số vào URL, chẳng hạn như số phiên bản. Ví dụ: số phiên bản 2 được thêm vào chuỗi truy vấn: image.png?v=2.</w:t>
-      </w:r>
-    </w:p>
-    <w:p>
-      <w:pPr>
-        <w:spacing w:line="360" w:lineRule="auto"/>
-        <w:jc w:val="both"/>
-        <w:rPr>
-          <w:rFonts w:ascii="Times New Roman" w:hAnsi="Times New Roman" w:cs="Times New Roman"/>
-          <w:sz w:val="26"/>
-          <w:szCs w:val="26"/>
-        </w:rPr>
-      </w:pPr>
-      <w:r>
-        <w:rPr>
-          <w:rFonts w:ascii="Times New Roman" w:hAnsi="Times New Roman" w:cs="Times New Roman"/>
-          <w:sz w:val="26"/>
-          <w:szCs w:val="26"/>
-        </w:rPr>
-        <w:t>Hình 1-11 cho thấy thiết kế sau khi CDN và bộ đệm được thêm vào.</w:t>
-      </w:r>
-    </w:p>
-    <w:p>
-      <w:pPr>
-        <w:spacing w:line="360" w:lineRule="auto"/>
-        <w:jc w:val="both"/>
-        <w:rPr>
-          <w:rFonts w:ascii="Times New Roman" w:hAnsi="Times New Roman" w:cs="Times New Roman"/>
-          <w:sz w:val="26"/>
-          <w:szCs w:val="26"/>
-        </w:rPr>
-      </w:pPr>
-      <w:r>
-        <w:rPr>
-          <w:rFonts w:ascii="Times New Roman" w:hAnsi="Times New Roman" w:cs="Times New Roman"/>
-          <w:noProof/>
-          <w:sz w:val="26"/>
-          <w:szCs w:val="26"/>
-        </w:rPr>
         <w:drawing>
           <wp:inline distT="19050" distB="19050" distL="19050" distR="19050" wp14:anchorId="6DD3EA09" wp14:editId="75C650FB">
             <wp:extent cx="5704331" cy="6167628"/>
@@ -3728,26 +4219,6 @@
           <w:sz w:val="26"/>
           <w:szCs w:val="26"/>
         </w:rPr>
-        <w:sectPr>
-          <w:type w:val="continuous"/>
-          <w:pgSz w:w="11900" w:h="16820"/>
-          <w:pgMar w:top="1440" w:right="1440" w:bottom="1440" w:left="1440" w:header="0" w:footer="720" w:gutter="0"/>
-          <w:cols w:space="720" w:equalWidth="0">
-            <w:col w:w="9020" w:space="0"/>
-          </w:cols>
-          <w:docGrid w:linePitch="299"/>
-        </w:sectPr>
-      </w:pPr>
-    </w:p>
-    <w:p>
-      <w:pPr>
-        <w:spacing w:line="360" w:lineRule="auto"/>
-        <w:jc w:val="both"/>
-        <w:rPr>
-          <w:rFonts w:ascii="Times New Roman" w:hAnsi="Times New Roman" w:cs="Times New Roman"/>
-          <w:sz w:val="26"/>
-          <w:szCs w:val="26"/>
-        </w:rPr>
       </w:pPr>
       <w:r>
         <w:rPr>
@@ -3853,7 +4324,7 @@
           <w:szCs w:val="26"/>
         </w:rPr>
         <w:drawing>
-          <wp:inline distT="19050" distB="19050" distL="19050" distR="19050" wp14:anchorId="099BDCB6" wp14:editId="3B6EE957">
+          <wp:inline distT="19050" distB="19050" distL="19050" distR="19050" wp14:anchorId="7ABBC221" wp14:editId="101366F3">
             <wp:extent cx="5704331" cy="3573780"/>
             <wp:effectExtent l="0" t="0" r="0" b="0"/>
             <wp:docPr id="21" name="image25.png"/>
@@ -4020,7 +4491,7 @@
           <w:szCs w:val="26"/>
         </w:rPr>
         <w:drawing>
-          <wp:inline distT="19050" distB="19050" distL="19050" distR="19050" wp14:anchorId="28FA836D" wp14:editId="2D90B7C1">
+          <wp:inline distT="19050" distB="19050" distL="19050" distR="19050" wp14:anchorId="53612E99" wp14:editId="524597DF">
             <wp:extent cx="5704331" cy="5408675"/>
             <wp:effectExtent l="0" t="0" r="0" b="0"/>
             <wp:docPr id="16" name="image20.png"/>
@@ -4091,6 +4562,7 @@
           <w:sz w:val="26"/>
           <w:szCs w:val="26"/>
         </w:rPr>
+        <w:lastRenderedPageBreak/>
         <w:t>Hình 1-14 cho thấy thiết kế được cập nhật với tầng web không trạng thái.</w:t>
       </w:r>
     </w:p>
@@ -4111,9 +4583,8 @@
           <w:sz w:val="26"/>
           <w:szCs w:val="26"/>
         </w:rPr>
-        <w:lastRenderedPageBreak/>
         <w:drawing>
-          <wp:inline distT="19050" distB="19050" distL="19050" distR="19050" wp14:anchorId="23E621B6" wp14:editId="4EA7F83E">
+          <wp:inline distT="19050" distB="19050" distL="19050" distR="19050" wp14:anchorId="52E01C41" wp14:editId="7AA8C612">
             <wp:extent cx="5704331" cy="5515355"/>
             <wp:effectExtent l="0" t="0" r="0" b="0"/>
             <wp:docPr id="1" name="image1.png"/>
@@ -4189,20 +4660,39 @@
     </w:p>
     <w:p>
       <w:pPr>
-        <w:spacing w:line="360" w:lineRule="auto"/>
-        <w:jc w:val="both"/>
-        <w:rPr>
-          <w:rFonts w:ascii="Times New Roman" w:hAnsi="Times New Roman" w:cs="Times New Roman"/>
-          <w:sz w:val="26"/>
-          <w:szCs w:val="26"/>
-        </w:rPr>
-      </w:pPr>
-      <w:r>
-        <w:rPr>
-          <w:rFonts w:ascii="Times New Roman" w:hAnsi="Times New Roman" w:cs="Times New Roman"/>
-          <w:sz w:val="26"/>
-          <w:szCs w:val="26"/>
-        </w:rPr>
+        <w:rPr>
+          <w:rFonts w:ascii="Times New Roman" w:hAnsi="Times New Roman" w:cs="Times New Roman"/>
+          <w:sz w:val="26"/>
+          <w:szCs w:val="26"/>
+        </w:rPr>
+      </w:pPr>
+      <w:r>
+        <w:rPr>
+          <w:rFonts w:ascii="Times New Roman" w:hAnsi="Times New Roman" w:cs="Times New Roman"/>
+          <w:sz w:val="26"/>
+          <w:szCs w:val="26"/>
+        </w:rPr>
+        <w:lastRenderedPageBreak/>
+        <w:br w:type="page"/>
+      </w:r>
+    </w:p>
+    <w:p>
+      <w:pPr>
+        <w:spacing w:line="360" w:lineRule="auto"/>
+        <w:jc w:val="both"/>
+        <w:rPr>
+          <w:rFonts w:ascii="Times New Roman" w:hAnsi="Times New Roman" w:cs="Times New Roman"/>
+          <w:sz w:val="26"/>
+          <w:szCs w:val="26"/>
+        </w:rPr>
+      </w:pPr>
+      <w:r>
+        <w:rPr>
+          <w:rFonts w:ascii="Times New Roman" w:hAnsi="Times New Roman" w:cs="Times New Roman"/>
+          <w:sz w:val="26"/>
+          <w:szCs w:val="26"/>
+        </w:rPr>
+        <w:lastRenderedPageBreak/>
         <w:t>Các trung tâm dữ liệu</w:t>
       </w:r>
     </w:p>
@@ -4222,7 +4712,6 @@
           <w:sz w:val="26"/>
           <w:szCs w:val="26"/>
         </w:rPr>
-        <w:lastRenderedPageBreak/>
         <w:t>Hình 1-15 hiển thị một ví dụ thiết lập với hai trung tâm dữ liệu. Trong hoạt động bình thường, người dùng được định tuyến theo địa lýDNS, còn được gọi là định tuyến theo địa lý, đến trung tâm dữ liệu gần nhất, với lưu lượng truy cập được phân chia x% ở Miền Đông Hoa Kỳ và (100 – x)% ở Miền Tây Hoa Kỳ. GeoDNS là dịch vụ DNS cho phép phân giải tên miền thành địa chỉ IP dựa trên vị trí của người dùng.</w:t>
       </w:r>
     </w:p>
@@ -4244,7 +4733,7 @@
           <w:szCs w:val="26"/>
         </w:rPr>
         <w:drawing>
-          <wp:inline distT="19050" distB="19050" distL="19050" distR="19050" wp14:anchorId="1CEB340C" wp14:editId="06387BD1">
+          <wp:inline distT="19050" distB="19050" distL="19050" distR="19050" wp14:anchorId="5547DD9C" wp14:editId="410D9D70">
             <wp:extent cx="5704331" cy="5736335"/>
             <wp:effectExtent l="0" t="0" r="0" b="0"/>
             <wp:docPr id="4" name="image4.png"/>
@@ -4309,55 +4798,14 @@
           <w:szCs w:val="26"/>
         </w:rPr>
       </w:pPr>
-    </w:p>
-    <w:p>
-      <w:pPr>
-        <w:spacing w:line="360" w:lineRule="auto"/>
-        <w:jc w:val="both"/>
-        <w:rPr>
-          <w:rFonts w:ascii="Times New Roman" w:hAnsi="Times New Roman" w:cs="Times New Roman"/>
-          <w:sz w:val="26"/>
-          <w:szCs w:val="26"/>
-        </w:rPr>
-      </w:pPr>
-    </w:p>
-    <w:p>
-      <w:pPr>
-        <w:spacing w:line="360" w:lineRule="auto"/>
-        <w:jc w:val="both"/>
-        <w:rPr>
-          <w:rFonts w:ascii="Times New Roman" w:hAnsi="Times New Roman" w:cs="Times New Roman"/>
-          <w:sz w:val="26"/>
-          <w:szCs w:val="26"/>
-        </w:rPr>
-        <w:sectPr>
-          <w:type w:val="continuous"/>
-          <w:pgSz w:w="11900" w:h="16820"/>
-          <w:pgMar w:top="1440" w:right="1440" w:bottom="1440" w:left="1440" w:header="0" w:footer="720" w:gutter="0"/>
-          <w:cols w:space="720" w:equalWidth="0">
-            <w:col w:w="10459" w:space="0"/>
-          </w:cols>
-          <w:docGrid w:linePitch="299"/>
-        </w:sectPr>
-      </w:pPr>
-    </w:p>
-    <w:p>
-      <w:pPr>
-        <w:spacing w:line="360" w:lineRule="auto"/>
-        <w:jc w:val="both"/>
-        <w:rPr>
-          <w:rFonts w:ascii="Times New Roman" w:hAnsi="Times New Roman" w:cs="Times New Roman"/>
-          <w:sz w:val="26"/>
-          <w:szCs w:val="26"/>
-        </w:rPr>
-      </w:pPr>
-      <w:r>
-        <w:rPr>
-          <w:rFonts w:ascii="Times New Roman" w:hAnsi="Times New Roman" w:cs="Times New Roman"/>
-          <w:sz w:val="26"/>
-          <w:szCs w:val="26"/>
-        </w:rPr>
-        <w:t>• Chuyển hướng lưu lượng truy cập: Cần có các công cụ hiệu quả để hướng lưu lượng truy cập đến đúng trung tâm dữ liệu. • Đồng bộ hóa dữ liệu: Người dùng từ các khu vực khác nhau có thể sử dụng cơ sở dữ liệu cục bộ khác nhau hoặc</w:t>
+      <w:r>
+        <w:rPr>
+          <w:rFonts w:ascii="Times New Roman" w:hAnsi="Times New Roman" w:cs="Times New Roman"/>
+          <w:sz w:val="26"/>
+          <w:szCs w:val="26"/>
+        </w:rPr>
+        <w:lastRenderedPageBreak/>
+        <w:t>Chuyển hướng lưu lượng truy cập: Cần có các công cụ hiệu quả để hướng lưu lượng truy cập đến đúng trung tâm dữ liệu. • Đồng bộ hóa dữ liệu: Người dùng từ các khu vực khác nhau có thể sử dụng cơ sở dữ liệu cục bộ khác nhau hoặc</w:t>
       </w:r>
       <w:r>
         <w:rPr>
@@ -4367,7 +4815,7 @@
           <w:szCs w:val="26"/>
         </w:rPr>
         <w:drawing>
-          <wp:anchor distT="19050" distB="19050" distL="19050" distR="19050" simplePos="0" relativeHeight="251664384" behindDoc="0" locked="0" layoutInCell="1" hidden="0" allowOverlap="1" wp14:anchorId="3FF2B108" wp14:editId="5C7E4AE8">
+          <wp:anchor distT="19050" distB="19050" distL="19050" distR="19050" simplePos="0" relativeHeight="251659264" behindDoc="0" locked="0" layoutInCell="1" hidden="0" allowOverlap="1" wp14:anchorId="342A3245" wp14:editId="51D7530A">
             <wp:simplePos x="0" y="0"/>
             <wp:positionH relativeFrom="column">
               <wp:posOffset>-164689</wp:posOffset>
@@ -4516,15 +4964,6 @@
           <w:sz w:val="26"/>
           <w:szCs w:val="26"/>
         </w:rPr>
-        <w:sectPr>
-          <w:type w:val="continuous"/>
-          <w:pgSz w:w="11900" w:h="16820"/>
-          <w:pgMar w:top="1440" w:right="1440" w:bottom="1440" w:left="1440" w:header="0" w:footer="720" w:gutter="0"/>
-          <w:cols w:space="720" w:equalWidth="0">
-            <w:col w:w="9020" w:space="0"/>
-          </w:cols>
-          <w:docGrid w:linePitch="299"/>
-        </w:sectPr>
       </w:pPr>
       <w:r>
         <w:rPr>
@@ -4537,20 +4976,38 @@
     </w:p>
     <w:p>
       <w:pPr>
-        <w:spacing w:line="360" w:lineRule="auto"/>
-        <w:jc w:val="both"/>
-        <w:rPr>
-          <w:rFonts w:ascii="Times New Roman" w:hAnsi="Times New Roman" w:cs="Times New Roman"/>
-          <w:sz w:val="26"/>
-          <w:szCs w:val="26"/>
-        </w:rPr>
-      </w:pPr>
-      <w:r>
-        <w:rPr>
-          <w:rFonts w:ascii="Times New Roman" w:hAnsi="Times New Roman" w:cs="Times New Roman"/>
-          <w:sz w:val="26"/>
-          <w:szCs w:val="26"/>
-        </w:rPr>
+        <w:rPr>
+          <w:rFonts w:ascii="Times New Roman" w:hAnsi="Times New Roman" w:cs="Times New Roman"/>
+          <w:sz w:val="26"/>
+          <w:szCs w:val="26"/>
+        </w:rPr>
+      </w:pPr>
+      <w:r>
+        <w:rPr>
+          <w:rFonts w:ascii="Times New Roman" w:hAnsi="Times New Roman" w:cs="Times New Roman"/>
+          <w:sz w:val="26"/>
+          <w:szCs w:val="26"/>
+        </w:rPr>
+        <w:br w:type="page"/>
+      </w:r>
+    </w:p>
+    <w:p>
+      <w:pPr>
+        <w:spacing w:line="360" w:lineRule="auto"/>
+        <w:jc w:val="both"/>
+        <w:rPr>
+          <w:rFonts w:ascii="Times New Roman" w:hAnsi="Times New Roman" w:cs="Times New Roman"/>
+          <w:sz w:val="26"/>
+          <w:szCs w:val="26"/>
+        </w:rPr>
+      </w:pPr>
+      <w:r>
+        <w:rPr>
+          <w:rFonts w:ascii="Times New Roman" w:hAnsi="Times New Roman" w:cs="Times New Roman"/>
+          <w:sz w:val="26"/>
+          <w:szCs w:val="26"/>
+        </w:rPr>
+        <w:lastRenderedPageBreak/>
         <w:t>Tin nhắn xếp hàng</w:t>
       </w:r>
     </w:p>
@@ -4591,7 +5048,7 @@
           <w:szCs w:val="26"/>
         </w:rPr>
         <w:drawing>
-          <wp:inline distT="19050" distB="19050" distL="19050" distR="19050" wp14:anchorId="740C9FAA" wp14:editId="2356207D">
+          <wp:inline distT="19050" distB="19050" distL="19050" distR="19050" wp14:anchorId="62EE077C" wp14:editId="60A215FB">
             <wp:extent cx="5704332" cy="1208532"/>
             <wp:effectExtent l="0" t="0" r="0" b="0"/>
             <wp:docPr id="2" name="image2.png"/>
@@ -4651,36 +5108,16 @@
           <w:sz w:val="26"/>
           <w:szCs w:val="26"/>
         </w:rPr>
-        <w:t xml:space="preserve">Hãy xem xét trường hợp sử dụng sau: ứng dụng của bạn hỗ trợ tùy chỉnh ảnh, bao gồm cắt xén, làm sắc nét, làm mờ, v.v. Những tác vụ tùy chỉnh đó cần có thời gian để hoàn thành. Trong Hình 1-18, máy chủ web xuất bản các công việc xử lý ảnh vào hàng đợi tin nhắn. Công nhân xử lý ảnh nhận công việc từ hàng đợi tin nhắn và thực hiện các tác vụ tùy chỉnh ảnh một cách không đồng bộ. Nhà sản xuất và người tiêu dùng có thể được mở rộng quy mô một cách độc lập. Khi kích thước của hàng đợi </w:t>
-      </w:r>
-      <w:r>
-        <w:rPr>
-          <w:rFonts w:ascii="Times New Roman" w:hAnsi="Times New Roman" w:cs="Times New Roman"/>
-          <w:sz w:val="26"/>
-          <w:szCs w:val="26"/>
-        </w:rPr>
-        <w:lastRenderedPageBreak/>
-        <w:t>trở nên lớn, nhiều công nhân sẽ được thêm vào để giảm thời gian xử lý. Tuy nhiên, nếu hàng đợi trống hầu hết thời gian, số lượng công nhân có thể giảm.</w:t>
-      </w:r>
-    </w:p>
-    <w:p>
-      <w:pPr>
-        <w:spacing w:line="360" w:lineRule="auto"/>
-        <w:jc w:val="both"/>
-        <w:rPr>
-          <w:rFonts w:ascii="Times New Roman" w:hAnsi="Times New Roman" w:cs="Times New Roman"/>
-          <w:sz w:val="26"/>
-          <w:szCs w:val="26"/>
-        </w:rPr>
-        <w:sectPr>
-          <w:type w:val="continuous"/>
-          <w:pgSz w:w="11900" w:h="16820"/>
-          <w:pgMar w:top="1440" w:right="1440" w:bottom="1440" w:left="1440" w:header="0" w:footer="720" w:gutter="0"/>
-          <w:cols w:space="720" w:equalWidth="0">
-            <w:col w:w="10459" w:space="0"/>
-          </w:cols>
-          <w:docGrid w:linePitch="299"/>
-        </w:sectPr>
+        <w:t>Hãy xem xét trường hợp sử dụng sau: ứng dụng của bạn hỗ trợ tùy chỉnh ảnh, bao gồm cắt xén, làm sắc nét, làm mờ, v.v. Những tác vụ tùy chỉnh đó cần có thời gian để hoàn thành. Trong Hình 1-18, máy chủ web xuất bản các công việc xử lý ảnh vào hàng đợi tin nhắn. Công nhân xử lý ảnh nhận công việc từ hàng đợi tin nhắn và thực hiện các tác vụ tùy chỉnh ảnh một cách không đồng bộ. Nhà sản xuất và người tiêu dùng có thể được mở rộng quy mô một cách độc lập. Khi kích thước của hàng đợi trở nên lớn, nhiều công nhân sẽ được thêm vào để giảm thời gian xử lý. Tuy nhiên, nếu hàng đợi trống hầu hết thời gian, số lượng công nhân có thể giảm.</w:t>
+      </w:r>
+    </w:p>
+    <w:p>
+      <w:pPr>
+        <w:rPr>
+          <w:rFonts w:ascii="Times New Roman" w:hAnsi="Times New Roman" w:cs="Times New Roman"/>
+          <w:sz w:val="26"/>
+          <w:szCs w:val="26"/>
+        </w:rPr>
       </w:pPr>
       <w:r>
         <w:rPr>
@@ -4690,7 +5127,7 @@
           <w:szCs w:val="26"/>
         </w:rPr>
         <w:drawing>
-          <wp:inline distT="19050" distB="19050" distL="19050" distR="19050" wp14:anchorId="3A292C42" wp14:editId="5893B971">
+          <wp:inline distT="19050" distB="19050" distL="19050" distR="19050" wp14:anchorId="173A5802" wp14:editId="344F08B0">
             <wp:extent cx="5704331" cy="1418844"/>
             <wp:effectExtent l="0" t="0" r="0" b="0"/>
             <wp:docPr id="3" name="image3.png"/>
@@ -4761,25 +5198,44 @@
           <w:sz w:val="26"/>
           <w:szCs w:val="26"/>
         </w:rPr>
+        <w:lastRenderedPageBreak/>
         <w:t>• Số liệu cấp tổng hợp: ví dụ: hiệu suất của toàn bộ tầng cơ sở dữ liệu, bộ nhớ đệm. Các số liệu kinh doanh chính: số người dùng hoạt động hàng ngày, tỷ lệ giữ chân, doanh thu, v.v.</w:t>
       </w:r>
     </w:p>
     <w:p>
       <w:pPr>
-        <w:spacing w:line="360" w:lineRule="auto"/>
-        <w:jc w:val="both"/>
-        <w:rPr>
-          <w:rFonts w:ascii="Times New Roman" w:hAnsi="Times New Roman" w:cs="Times New Roman"/>
-          <w:sz w:val="26"/>
-          <w:szCs w:val="26"/>
-        </w:rPr>
-      </w:pPr>
-      <w:r>
-        <w:rPr>
-          <w:rFonts w:ascii="Times New Roman" w:hAnsi="Times New Roman" w:cs="Times New Roman"/>
-          <w:sz w:val="26"/>
-          <w:szCs w:val="26"/>
-        </w:rPr>
+        <w:rPr>
+          <w:rFonts w:ascii="Times New Roman" w:hAnsi="Times New Roman" w:cs="Times New Roman"/>
+          <w:sz w:val="26"/>
+          <w:szCs w:val="26"/>
+        </w:rPr>
+      </w:pPr>
+      <w:r>
+        <w:rPr>
+          <w:rFonts w:ascii="Times New Roman" w:hAnsi="Times New Roman" w:cs="Times New Roman"/>
+          <w:sz w:val="26"/>
+          <w:szCs w:val="26"/>
+        </w:rPr>
+        <w:br w:type="page"/>
+      </w:r>
+    </w:p>
+    <w:p>
+      <w:pPr>
+        <w:spacing w:line="360" w:lineRule="auto"/>
+        <w:jc w:val="both"/>
+        <w:rPr>
+          <w:rFonts w:ascii="Times New Roman" w:hAnsi="Times New Roman" w:cs="Times New Roman"/>
+          <w:sz w:val="26"/>
+          <w:szCs w:val="26"/>
+        </w:rPr>
+      </w:pPr>
+      <w:r>
+        <w:rPr>
+          <w:rFonts w:ascii="Times New Roman" w:hAnsi="Times New Roman" w:cs="Times New Roman"/>
+          <w:sz w:val="26"/>
+          <w:szCs w:val="26"/>
+        </w:rPr>
+        <w:lastRenderedPageBreak/>
         <w:t>Ghi nhật ký, số liệu, tự động hóa</w:t>
       </w:r>
     </w:p>
@@ -4932,66 +5388,44 @@
           <w:sz w:val="26"/>
           <w:szCs w:val="26"/>
         </w:rPr>
+        <w:t>1. Thiết kế bao gồm một hàng đợi tin nhắn, giúp làm cho hệ thống được kết nối lỏng lẻo hơn và có khả năng phục hồi tốt hơn khi xảy ra lỗi.</w:t>
+      </w:r>
+    </w:p>
+    <w:p>
+      <w:pPr>
+        <w:rPr>
+          <w:rFonts w:ascii="Times New Roman" w:hAnsi="Times New Roman" w:cs="Times New Roman"/>
+          <w:sz w:val="26"/>
+          <w:szCs w:val="26"/>
+        </w:rPr>
+      </w:pPr>
+      <w:r>
+        <w:rPr>
+          <w:rFonts w:ascii="Times New Roman" w:hAnsi="Times New Roman" w:cs="Times New Roman"/>
+          <w:sz w:val="26"/>
+          <w:szCs w:val="26"/>
+        </w:rPr>
+        <w:t>2. Bao gồm các công cụ ghi nhật ký, giám sát, số liệu và tự động hóa</w:t>
+      </w:r>
+    </w:p>
+    <w:p>
+      <w:pPr>
+        <w:rPr>
+          <w:rFonts w:ascii="Times New Roman" w:hAnsi="Times New Roman" w:cs="Times New Roman"/>
+          <w:sz w:val="26"/>
+          <w:szCs w:val="26"/>
+        </w:rPr>
+      </w:pPr>
+      <w:r>
+        <w:rPr>
+          <w:rFonts w:ascii="Times New Roman" w:hAnsi="Times New Roman" w:cs="Times New Roman"/>
+          <w:noProof/>
+          <w:sz w:val="26"/>
+          <w:szCs w:val="26"/>
+        </w:rPr>
         <w:lastRenderedPageBreak/>
-        <w:t>1. Thiết kế bao gồm một hàng đợi tin nhắn, giúp làm cho hệ thống được kết nối lỏng lẻo hơn và có khả năng phục hồi tốt hơn khi xảy ra lỗi.</w:t>
-      </w:r>
-    </w:p>
-    <w:p>
-      <w:pPr>
-        <w:spacing w:line="360" w:lineRule="auto"/>
-        <w:jc w:val="both"/>
-        <w:rPr>
-          <w:rFonts w:ascii="Times New Roman" w:hAnsi="Times New Roman" w:cs="Times New Roman"/>
-          <w:sz w:val="26"/>
-          <w:szCs w:val="26"/>
-        </w:rPr>
-        <w:sectPr>
-          <w:type w:val="continuous"/>
-          <w:pgSz w:w="11900" w:h="16820"/>
-          <w:pgMar w:top="1440" w:right="1440" w:bottom="1440" w:left="1440" w:header="0" w:footer="720" w:gutter="0"/>
-          <w:cols w:space="720" w:equalWidth="0">
-            <w:col w:w="9020" w:space="0"/>
-          </w:cols>
-          <w:docGrid w:linePitch="299"/>
-        </w:sectPr>
-      </w:pPr>
-      <w:r>
-        <w:rPr>
-          <w:rFonts w:ascii="Times New Roman" w:hAnsi="Times New Roman" w:cs="Times New Roman"/>
-          <w:sz w:val="26"/>
-          <w:szCs w:val="26"/>
-        </w:rPr>
-        <w:t>2. Bao gồm các công cụ ghi nhật ký, giám sát, số liệu và tự động hóa.</w:t>
-      </w:r>
-    </w:p>
-    <w:p>
-      <w:pPr>
-        <w:spacing w:line="360" w:lineRule="auto"/>
-        <w:jc w:val="both"/>
-        <w:rPr>
-          <w:rFonts w:ascii="Times New Roman" w:hAnsi="Times New Roman" w:cs="Times New Roman"/>
-          <w:sz w:val="26"/>
-          <w:szCs w:val="26"/>
-        </w:rPr>
-        <w:sectPr>
-          <w:type w:val="continuous"/>
-          <w:pgSz w:w="11900" w:h="16820"/>
-          <w:pgMar w:top="1440" w:right="1440" w:bottom="1440" w:left="1440" w:header="0" w:footer="720" w:gutter="0"/>
-          <w:cols w:space="720" w:equalWidth="0">
-            <w:col w:w="10459" w:space="0"/>
-          </w:cols>
-          <w:docGrid w:linePitch="299"/>
-        </w:sectPr>
-      </w:pPr>
-      <w:r>
-        <w:rPr>
-          <w:rFonts w:ascii="Times New Roman" w:hAnsi="Times New Roman" w:cs="Times New Roman"/>
-          <w:noProof/>
-          <w:sz w:val="26"/>
-          <w:szCs w:val="26"/>
-        </w:rPr>
         <w:drawing>
-          <wp:inline distT="19050" distB="19050" distL="19050" distR="19050" wp14:anchorId="363DF93F" wp14:editId="028FAD86">
+          <wp:inline distT="19050" distB="19050" distL="19050" distR="19050" wp14:anchorId="5213586E" wp14:editId="4B3457C4">
             <wp:extent cx="5173980" cy="6736080"/>
             <wp:effectExtent l="0" t="0" r="0" b="0"/>
             <wp:docPr id="8" name="image8.png"/>
@@ -5026,13 +5460,22 @@
           </wp:inline>
         </w:drawing>
       </w:r>
-      <w:r>
-        <w:rPr>
-          <w:rFonts w:ascii="Times New Roman" w:hAnsi="Times New Roman" w:cs="Times New Roman"/>
-          <w:sz w:val="26"/>
-          <w:szCs w:val="26"/>
-        </w:rPr>
-        <w:t>Khi dữ liệu tăng lên mỗi ngày, cơ sở dữ liệu của bạn sẽ bị quá tải hơn. Đã đến lúc mở rộng quy mô datatier.</w:t>
+    </w:p>
+    <w:p>
+      <w:pPr>
+        <w:rPr>
+          <w:rFonts w:ascii="Times New Roman" w:hAnsi="Times New Roman" w:cs="Times New Roman"/>
+          <w:sz w:val="26"/>
+          <w:szCs w:val="26"/>
+        </w:rPr>
+      </w:pPr>
+      <w:r>
+        <w:rPr>
+          <w:rFonts w:ascii="Times New Roman" w:hAnsi="Times New Roman" w:cs="Times New Roman"/>
+          <w:sz w:val="26"/>
+          <w:szCs w:val="26"/>
+        </w:rPr>
+        <w:t>Khi dữ liệu tăng lên mỗi ngày, cơ sở dữ liệu của bạn sẽ bị quá tải hơn. Đã đến lúc mở rộng quy mô datatier</w:t>
       </w:r>
     </w:p>
     <w:p>
@@ -5079,26 +5522,43 @@
           <w:sz w:val="26"/>
           <w:szCs w:val="26"/>
         </w:rPr>
+        <w:t>• Tổng chi phí của việc mở rộng quy mô theo chiều dọc cao. Máy chủ mạnh mẽ đắt hơn nhiều.</w:t>
+      </w:r>
+    </w:p>
+    <w:p>
+      <w:pPr>
+        <w:rPr>
+          <w:rFonts w:ascii="Times New Roman" w:hAnsi="Times New Roman" w:cs="Times New Roman"/>
+          <w:sz w:val="26"/>
+          <w:szCs w:val="26"/>
+        </w:rPr>
+      </w:pPr>
+      <w:r>
+        <w:rPr>
+          <w:rFonts w:ascii="Times New Roman" w:hAnsi="Times New Roman" w:cs="Times New Roman"/>
+          <w:sz w:val="26"/>
+          <w:szCs w:val="26"/>
+        </w:rPr>
+        <w:br w:type="page"/>
+      </w:r>
+    </w:p>
+    <w:p>
+      <w:pPr>
+        <w:spacing w:line="360" w:lineRule="auto"/>
+        <w:jc w:val="both"/>
+        <w:rPr>
+          <w:rFonts w:ascii="Times New Roman" w:hAnsi="Times New Roman" w:cs="Times New Roman"/>
+          <w:sz w:val="26"/>
+          <w:szCs w:val="26"/>
+        </w:rPr>
+      </w:pPr>
+      <w:r>
+        <w:rPr>
+          <w:rFonts w:ascii="Times New Roman" w:hAnsi="Times New Roman" w:cs="Times New Roman"/>
+          <w:sz w:val="26"/>
+          <w:szCs w:val="26"/>
+        </w:rPr>
         <w:lastRenderedPageBreak/>
-        <w:t>• Tổng chi phí của việc mở rộng quy mô theo chiều dọc cao. Máy chủ mạnh mẽ đắt hơn nhiều.</w:t>
-      </w:r>
-    </w:p>
-    <w:p>
-      <w:pPr>
-        <w:spacing w:line="360" w:lineRule="auto"/>
-        <w:jc w:val="both"/>
-        <w:rPr>
-          <w:rFonts w:ascii="Times New Roman" w:hAnsi="Times New Roman" w:cs="Times New Roman"/>
-          <w:sz w:val="26"/>
-          <w:szCs w:val="26"/>
-        </w:rPr>
-      </w:pPr>
-      <w:r>
-        <w:rPr>
-          <w:rFonts w:ascii="Times New Roman" w:hAnsi="Times New Roman" w:cs="Times New Roman"/>
-          <w:sz w:val="26"/>
-          <w:szCs w:val="26"/>
-        </w:rPr>
         <w:t>Chia tỷ lệ cơ sở dữ liệu</w:t>
       </w:r>
     </w:p>
@@ -5215,7 +5675,7 @@
           <w:szCs w:val="26"/>
         </w:rPr>
         <w:drawing>
-          <wp:inline distT="19050" distB="19050" distL="19050" distR="19050" wp14:anchorId="5D0093AB" wp14:editId="7A2DE47B">
+          <wp:inline distT="19050" distB="19050" distL="19050" distR="19050" wp14:anchorId="3015C179" wp14:editId="4DAC1CC4">
             <wp:extent cx="5704331" cy="4157472"/>
             <wp:effectExtent l="0" t="0" r="0" b="0"/>
             <wp:docPr id="6" name="image6.png"/>
@@ -5256,8 +5716,19 @@
           <w:sz w:val="26"/>
           <w:szCs w:val="26"/>
         </w:rPr>
-        <w:t xml:space="preserve">Sharding tách cơ sở dữ liệu lớn thành các phần nhỏ hơn, dễ quản lý hơn gọi là phân </w:t>
-      </w:r>
+        <w:t>Sharding tách cơ sở dữ liệu lớn thành các phần nhỏ hơn, dễ quản lý hơn gọi là phân đoạn. Mỗi phân đoạn chia sẻ cùng một lược đồ, mặc dù dữ liệu thực tế trên mỗi phân đoạn là duy nhất cho phân đoạn đó.</w:t>
+      </w:r>
+    </w:p>
+    <w:p>
+      <w:pPr>
+        <w:spacing w:line="360" w:lineRule="auto"/>
+        <w:jc w:val="both"/>
+        <w:rPr>
+          <w:rFonts w:ascii="Times New Roman" w:hAnsi="Times New Roman" w:cs="Times New Roman"/>
+          <w:sz w:val="26"/>
+          <w:szCs w:val="26"/>
+        </w:rPr>
+      </w:pPr>
       <w:r>
         <w:rPr>
           <w:rFonts w:ascii="Times New Roman" w:hAnsi="Times New Roman" w:cs="Times New Roman"/>
@@ -5265,47 +5736,17 @@
           <w:szCs w:val="26"/>
         </w:rPr>
         <w:lastRenderedPageBreak/>
-        <w:t>đoạn. Mỗi phân đoạn chia sẻ cùng một lược đồ, mặc dù dữ liệu thực tế trên mỗi phân đoạn là duy nhất cho phân đoạn đó.</w:t>
-      </w:r>
-    </w:p>
-    <w:p>
-      <w:pPr>
-        <w:spacing w:line="360" w:lineRule="auto"/>
-        <w:jc w:val="both"/>
-        <w:rPr>
-          <w:rFonts w:ascii="Times New Roman" w:hAnsi="Times New Roman" w:cs="Times New Roman"/>
-          <w:sz w:val="26"/>
-          <w:szCs w:val="26"/>
-        </w:rPr>
-        <w:sectPr>
-          <w:type w:val="continuous"/>
-          <w:pgSz w:w="11900" w:h="16820"/>
-          <w:pgMar w:top="1440" w:right="1440" w:bottom="1440" w:left="1440" w:header="0" w:footer="720" w:gutter="0"/>
-          <w:cols w:space="720" w:equalWidth="0">
-            <w:col w:w="9020" w:space="0"/>
-          </w:cols>
-          <w:docGrid w:linePitch="299"/>
-        </w:sectPr>
-      </w:pPr>
-      <w:r>
-        <w:rPr>
-          <w:rFonts w:ascii="Times New Roman" w:hAnsi="Times New Roman" w:cs="Times New Roman"/>
-          <w:sz w:val="26"/>
-          <w:szCs w:val="26"/>
-        </w:rPr>
         <w:t>Hình 1-21 cho thấy một ví dụ về cơ sở dữ liệu được phân chia. Dữ liệu người dùng được phân bổ tới máy chủ cơ sở dữ liệu dựa trên ID người dùng. Bất cứ khi nào bạn truy cập dữ liệu, hàm băm sẽ được sử dụng để tìm phân đoạn tương ứng. Trong ví dụ của chúng tôi, user_id % 4 được sử dụng làm hàm băm. Nếu kết quả</w:t>
       </w:r>
-    </w:p>
-    <w:p>
-      <w:pPr>
-        <w:spacing w:line="360" w:lineRule="auto"/>
-        <w:jc w:val="both"/>
-        <w:rPr>
-          <w:rFonts w:ascii="Times New Roman" w:hAnsi="Times New Roman" w:cs="Times New Roman"/>
-          <w:sz w:val="26"/>
-          <w:szCs w:val="26"/>
-        </w:rPr>
-      </w:pPr>
+      <w:r>
+        <w:rPr>
+          <w:rFonts w:ascii="Times New Roman" w:hAnsi="Times New Roman" w:cs="Times New Roman"/>
+          <w:sz w:val="26"/>
+          <w:szCs w:val="26"/>
+          <w:lang w:val="en-US"/>
+        </w:rPr>
+        <w:t xml:space="preserve"> </w:t>
+      </w:r>
       <w:r>
         <w:rPr>
           <w:rFonts w:ascii="Times New Roman" w:hAnsi="Times New Roman" w:cs="Times New Roman"/>
@@ -5333,7 +5774,7 @@
           <w:szCs w:val="26"/>
         </w:rPr>
         <w:drawing>
-          <wp:inline distT="19050" distB="19050" distL="19050" distR="19050" wp14:anchorId="4DA33FF7" wp14:editId="0AD9B52F">
+          <wp:inline distT="19050" distB="19050" distL="19050" distR="19050" wp14:anchorId="2CCB216D" wp14:editId="07CE1344">
             <wp:extent cx="3369564" cy="2528316"/>
             <wp:effectExtent l="0" t="0" r="0" b="0"/>
             <wp:docPr id="7" name="image7.png"/>
@@ -5407,7 +5848,7 @@
         </w:rPr>
         <w:lastRenderedPageBreak/>
         <w:drawing>
-          <wp:inline distT="19050" distB="19050" distL="19050" distR="19050" wp14:anchorId="5D08865E" wp14:editId="2B17AA21">
+          <wp:inline distT="19050" distB="19050" distL="19050" distR="19050" wp14:anchorId="07C5C1D1" wp14:editId="48A9258C">
             <wp:extent cx="3491484" cy="4498848"/>
             <wp:effectExtent l="0" t="0" r="0" b="0"/>
             <wp:docPr id="9" name="image9.png"/>
@@ -5516,19 +5957,8 @@
           <w:sz w:val="26"/>
           <w:szCs w:val="26"/>
         </w:rPr>
-        <w:t>Phân chia lại dữ liệu: Cần phân chia lại dữ liệu khi 1) một phân đoạn đơn lẻ không thể chứa được nhiều dữ liệu hơn do tốc độ tăng trưởng nhanh chóng. 2) Một số phân đoạn nhất định có thể bị cạn kiệt phân đoạn nhanh hơn các phân đoạn khác do phân phối dữ liệu không đồng đều. Khi tình trạng cạn kiệt phân đoạn xảy ra, nó yêu cầu cập nhật chức năng phân chia và di chuyển dữ liệu xung quanh. Băm nhất quán, sẽ được thảo luận trong Chương 5, là một kỹ thuật thường được sử dụng để giải quyết vấn đề này.</w:t>
-      </w:r>
-    </w:p>
-    <w:p>
-      <w:pPr>
-        <w:spacing w:line="360" w:lineRule="auto"/>
-        <w:jc w:val="both"/>
-        <w:rPr>
-          <w:rFonts w:ascii="Times New Roman" w:hAnsi="Times New Roman" w:cs="Times New Roman"/>
-          <w:sz w:val="26"/>
-          <w:szCs w:val="26"/>
-        </w:rPr>
-      </w:pPr>
+        <w:t xml:space="preserve">Phân chia lại dữ liệu: Cần phân chia lại dữ liệu khi 1) một phân đoạn đơn lẻ không thể chứa được nhiều dữ liệu hơn do tốc độ tăng trưởng nhanh chóng. 2) Một số phân đoạn nhất định có thể bị cạn kiệt phân đoạn nhanh hơn các phân đoạn khác do phân phối dữ liệu không đồng đều. Khi tình trạng cạn kiệt phân đoạn xảy ra, nó yêu cầu cập nhật chức </w:t>
+      </w:r>
       <w:r>
         <w:rPr>
           <w:rFonts w:ascii="Times New Roman" w:hAnsi="Times New Roman" w:cs="Times New Roman"/>
@@ -5536,6 +5966,25 @@
           <w:szCs w:val="26"/>
         </w:rPr>
         <w:lastRenderedPageBreak/>
+        <w:t>năng phân chia và di chuyển dữ liệu xung quanh. Băm nhất quán, sẽ được thảo luận trong Chương 5, là một kỹ thuật thường được sử dụng để giải quyết vấn đề này.</w:t>
+      </w:r>
+    </w:p>
+    <w:p>
+      <w:pPr>
+        <w:spacing w:line="360" w:lineRule="auto"/>
+        <w:jc w:val="both"/>
+        <w:rPr>
+          <w:rFonts w:ascii="Times New Roman" w:hAnsi="Times New Roman" w:cs="Times New Roman"/>
+          <w:sz w:val="26"/>
+          <w:szCs w:val="26"/>
+        </w:rPr>
+      </w:pPr>
+      <w:r>
+        <w:rPr>
+          <w:rFonts w:ascii="Times New Roman" w:hAnsi="Times New Roman" w:cs="Times New Roman"/>
+          <w:sz w:val="26"/>
+          <w:szCs w:val="26"/>
+        </w:rPr>
         <w:t>Vấn đề về người nổi tiếng: Đây còn được gọi là vấn đề về điểm phát sóng. Việc truy cập quá mức vào một phân đoạn cụ thể có thể gây ra tình trạng quá tải máy chủ. Hãy tưởng tượng dữ liệu của Katy Perry, Justin Bieber và LadyGaga đều xuất hiện trên cùng một phân đoạn. Đối với các ứng dụng xã hội, phân đoạn đó sẽ tràn ngập các thao tác đọc. Để giải quyết vấn đề này, chúng ta có thể cần phân bổ một phân đoạn cho mỗi người nổi tiếng. Mỗi phân đoạn thậm chí có thể yêu cầu phân vùng thêm.</w:t>
       </w:r>
     </w:p>
@@ -5560,22 +6009,12 @@
     </w:p>
     <w:p>
       <w:pPr>
-        <w:spacing w:line="360" w:lineRule="auto"/>
-        <w:jc w:val="both"/>
-        <w:rPr>
-          <w:rFonts w:ascii="Times New Roman" w:hAnsi="Times New Roman" w:cs="Times New Roman"/>
-          <w:sz w:val="26"/>
-          <w:szCs w:val="26"/>
-        </w:rPr>
-        <w:sectPr>
-          <w:type w:val="continuous"/>
-          <w:pgSz w:w="11900" w:h="16820"/>
-          <w:pgMar w:top="1440" w:right="1440" w:bottom="1440" w:left="1440" w:header="0" w:footer="720" w:gutter="0"/>
-          <w:cols w:space="720" w:equalWidth="0">
-            <w:col w:w="10459" w:space="0"/>
-          </w:cols>
-          <w:docGrid w:linePitch="299"/>
-        </w:sectPr>
+        <w:rPr>
+          <w:rFonts w:ascii="Times New Roman" w:hAnsi="Times New Roman" w:cs="Times New Roman"/>
+          <w:sz w:val="26"/>
+          <w:szCs w:val="26"/>
+          <w:lang w:val="en-US"/>
+        </w:rPr>
       </w:pPr>
       <w:r>
         <w:rPr>
@@ -5605,7 +6044,7 @@
         </w:rPr>
         <w:lastRenderedPageBreak/>
         <w:drawing>
-          <wp:inline distT="19050" distB="19050" distL="19050" distR="19050" wp14:anchorId="45E66FA2" wp14:editId="345563CF">
+          <wp:inline distT="19050" distB="19050" distL="19050" distR="19050" wp14:anchorId="7C076AB5" wp14:editId="43959B5D">
             <wp:extent cx="5704331" cy="7205472"/>
             <wp:effectExtent l="0" t="0" r="0" b="0"/>
             <wp:docPr id="10" name="image10.png"/>
@@ -5803,15 +6242,6 @@
           <w:sz w:val="26"/>
           <w:szCs w:val="26"/>
         </w:rPr>
-        <w:sectPr>
-          <w:type w:val="continuous"/>
-          <w:pgSz w:w="11900" w:h="16820"/>
-          <w:pgMar w:top="1440" w:right="1440" w:bottom="1440" w:left="1440" w:header="0" w:footer="720" w:gutter="0"/>
-          <w:cols w:space="720" w:equalWidth="0">
-            <w:col w:w="9020" w:space="0"/>
-          </w:cols>
-          <w:docGrid w:linePitch="299"/>
-        </w:sectPr>
       </w:pPr>
       <w:r>
         <w:rPr>
@@ -5824,20 +6254,38 @@
     </w:p>
     <w:p>
       <w:pPr>
-        <w:spacing w:line="360" w:lineRule="auto"/>
-        <w:jc w:val="both"/>
-        <w:rPr>
-          <w:rFonts w:ascii="Times New Roman" w:hAnsi="Times New Roman" w:cs="Times New Roman"/>
-          <w:sz w:val="26"/>
-          <w:szCs w:val="26"/>
-        </w:rPr>
-      </w:pPr>
-      <w:r>
-        <w:rPr>
-          <w:rFonts w:ascii="Times New Roman" w:hAnsi="Times New Roman" w:cs="Times New Roman"/>
-          <w:sz w:val="26"/>
-          <w:szCs w:val="26"/>
-        </w:rPr>
+        <w:rPr>
+          <w:rFonts w:ascii="Times New Roman" w:hAnsi="Times New Roman" w:cs="Times New Roman"/>
+          <w:sz w:val="26"/>
+          <w:szCs w:val="26"/>
+        </w:rPr>
+      </w:pPr>
+      <w:r>
+        <w:rPr>
+          <w:rFonts w:ascii="Times New Roman" w:hAnsi="Times New Roman" w:cs="Times New Roman"/>
+          <w:sz w:val="26"/>
+          <w:szCs w:val="26"/>
+        </w:rPr>
+        <w:br w:type="page"/>
+      </w:r>
+    </w:p>
+    <w:p>
+      <w:pPr>
+        <w:spacing w:line="360" w:lineRule="auto"/>
+        <w:jc w:val="both"/>
+        <w:rPr>
+          <w:rFonts w:ascii="Times New Roman" w:hAnsi="Times New Roman" w:cs="Times New Roman"/>
+          <w:sz w:val="26"/>
+          <w:szCs w:val="26"/>
+        </w:rPr>
+      </w:pPr>
+      <w:r>
+        <w:rPr>
+          <w:rFonts w:ascii="Times New Roman" w:hAnsi="Times New Roman" w:cs="Times New Roman"/>
+          <w:sz w:val="26"/>
+          <w:szCs w:val="26"/>
+        </w:rPr>
+        <w:lastRenderedPageBreak/>
         <w:t>Những tài liệu tham khảo</w:t>
       </w:r>
     </w:p>
@@ -6221,7 +6669,6 @@
           <w:szCs w:val="26"/>
           <w:u w:val="single"/>
         </w:rPr>
-        <w:lastRenderedPageBreak/>
         <w:t>https://aws.amazon.com/ec2/instance-types/high-memory/</w:t>
       </w:r>
       <w:r>
@@ -6323,7 +6770,7 @@
       <w:pgSz w:w="11900" w:h="16820"/>
       <w:pgMar w:top="1440" w:right="1440" w:bottom="1440" w:left="1440" w:header="0" w:footer="720" w:gutter="0"/>
       <w:cols w:space="720" w:equalWidth="0">
-        <w:col w:w="10459" w:space="0"/>
+        <w:col w:w="9020" w:space="0"/>
       </w:cols>
       <w:docGrid w:linePitch="299"/>
     </w:sectPr>
@@ -6420,6 +6867,119 @@
     </w:lvl>
   </w:abstractNum>
   <w:abstractNum w:abstractNumId="1" w15:restartNumberingAfterBreak="0">
+    <w:nsid w:val="28F15B32"/>
+    <w:multiLevelType w:val="hybridMultilevel"/>
+    <w:tmpl w:val="A8041FC6"/>
+    <w:lvl w:ilvl="0" w:tplc="04090001">
+      <w:start w:val="1"/>
+      <w:numFmt w:val="bullet"/>
+      <w:lvlText w:val=""/>
+      <w:lvlJc w:val="left"/>
+      <w:pPr>
+        <w:ind w:left="720" w:hanging="360"/>
+      </w:pPr>
+      <w:rPr>
+        <w:rFonts w:ascii="Symbol" w:hAnsi="Symbol" w:hint="default"/>
+      </w:rPr>
+    </w:lvl>
+    <w:lvl w:ilvl="1" w:tplc="04090003" w:tentative="1">
+      <w:start w:val="1"/>
+      <w:numFmt w:val="bullet"/>
+      <w:lvlText w:val="o"/>
+      <w:lvlJc w:val="left"/>
+      <w:pPr>
+        <w:ind w:left="1440" w:hanging="360"/>
+      </w:pPr>
+      <w:rPr>
+        <w:rFonts w:ascii="Courier New" w:hAnsi="Courier New" w:cs="Courier New" w:hint="default"/>
+      </w:rPr>
+    </w:lvl>
+    <w:lvl w:ilvl="2" w:tplc="04090005" w:tentative="1">
+      <w:start w:val="1"/>
+      <w:numFmt w:val="bullet"/>
+      <w:lvlText w:val=""/>
+      <w:lvlJc w:val="left"/>
+      <w:pPr>
+        <w:ind w:left="2160" w:hanging="360"/>
+      </w:pPr>
+      <w:rPr>
+        <w:rFonts w:ascii="Wingdings" w:hAnsi="Wingdings" w:hint="default"/>
+      </w:rPr>
+    </w:lvl>
+    <w:lvl w:ilvl="3" w:tplc="04090001" w:tentative="1">
+      <w:start w:val="1"/>
+      <w:numFmt w:val="bullet"/>
+      <w:lvlText w:val=""/>
+      <w:lvlJc w:val="left"/>
+      <w:pPr>
+        <w:ind w:left="2880" w:hanging="360"/>
+      </w:pPr>
+      <w:rPr>
+        <w:rFonts w:ascii="Symbol" w:hAnsi="Symbol" w:hint="default"/>
+      </w:rPr>
+    </w:lvl>
+    <w:lvl w:ilvl="4" w:tplc="04090003" w:tentative="1">
+      <w:start w:val="1"/>
+      <w:numFmt w:val="bullet"/>
+      <w:lvlText w:val="o"/>
+      <w:lvlJc w:val="left"/>
+      <w:pPr>
+        <w:ind w:left="3600" w:hanging="360"/>
+      </w:pPr>
+      <w:rPr>
+        <w:rFonts w:ascii="Courier New" w:hAnsi="Courier New" w:cs="Courier New" w:hint="default"/>
+      </w:rPr>
+    </w:lvl>
+    <w:lvl w:ilvl="5" w:tplc="04090005" w:tentative="1">
+      <w:start w:val="1"/>
+      <w:numFmt w:val="bullet"/>
+      <w:lvlText w:val=""/>
+      <w:lvlJc w:val="left"/>
+      <w:pPr>
+        <w:ind w:left="4320" w:hanging="360"/>
+      </w:pPr>
+      <w:rPr>
+        <w:rFonts w:ascii="Wingdings" w:hAnsi="Wingdings" w:hint="default"/>
+      </w:rPr>
+    </w:lvl>
+    <w:lvl w:ilvl="6" w:tplc="04090001" w:tentative="1">
+      <w:start w:val="1"/>
+      <w:numFmt w:val="bullet"/>
+      <w:lvlText w:val=""/>
+      <w:lvlJc w:val="left"/>
+      <w:pPr>
+        <w:ind w:left="5040" w:hanging="360"/>
+      </w:pPr>
+      <w:rPr>
+        <w:rFonts w:ascii="Symbol" w:hAnsi="Symbol" w:hint="default"/>
+      </w:rPr>
+    </w:lvl>
+    <w:lvl w:ilvl="7" w:tplc="04090003" w:tentative="1">
+      <w:start w:val="1"/>
+      <w:numFmt w:val="bullet"/>
+      <w:lvlText w:val="o"/>
+      <w:lvlJc w:val="left"/>
+      <w:pPr>
+        <w:ind w:left="5760" w:hanging="360"/>
+      </w:pPr>
+      <w:rPr>
+        <w:rFonts w:ascii="Courier New" w:hAnsi="Courier New" w:cs="Courier New" w:hint="default"/>
+      </w:rPr>
+    </w:lvl>
+    <w:lvl w:ilvl="8" w:tplc="04090005" w:tentative="1">
+      <w:start w:val="1"/>
+      <w:numFmt w:val="bullet"/>
+      <w:lvlText w:val=""/>
+      <w:lvlJc w:val="left"/>
+      <w:pPr>
+        <w:ind w:left="6480" w:hanging="360"/>
+      </w:pPr>
+      <w:rPr>
+        <w:rFonts w:ascii="Wingdings" w:hAnsi="Wingdings" w:hint="default"/>
+      </w:rPr>
+    </w:lvl>
+  </w:abstractNum>
+  <w:abstractNum w:abstractNumId="2" w15:restartNumberingAfterBreak="0">
     <w:nsid w:val="302705BC"/>
     <w:multiLevelType w:val="hybridMultilevel"/>
     <w:tmpl w:val="1910E552"/>
@@ -6508,7 +7068,7 @@
       </w:pPr>
     </w:lvl>
   </w:abstractNum>
-  <w:abstractNum w:abstractNumId="2" w15:restartNumberingAfterBreak="0">
+  <w:abstractNum w:abstractNumId="3" w15:restartNumberingAfterBreak="0">
     <w:nsid w:val="32633CAE"/>
     <w:multiLevelType w:val="hybridMultilevel"/>
     <w:tmpl w:val="582E4240"/>
@@ -6621,7 +7181,7 @@
       </w:rPr>
     </w:lvl>
   </w:abstractNum>
-  <w:abstractNum w:abstractNumId="3" w15:restartNumberingAfterBreak="0">
+  <w:abstractNum w:abstractNumId="4" w15:restartNumberingAfterBreak="0">
     <w:nsid w:val="3D7C02B9"/>
     <w:multiLevelType w:val="hybridMultilevel"/>
     <w:tmpl w:val="38DCB76E"/>
@@ -6734,7 +7294,7 @@
       </w:rPr>
     </w:lvl>
   </w:abstractNum>
-  <w:abstractNum w:abstractNumId="4" w15:restartNumberingAfterBreak="0">
+  <w:abstractNum w:abstractNumId="5" w15:restartNumberingAfterBreak="0">
     <w:nsid w:val="58AD2338"/>
     <w:multiLevelType w:val="hybridMultilevel"/>
     <w:tmpl w:val="842AD632"/>
@@ -6847,20 +7407,255 @@
       </w:rPr>
     </w:lvl>
   </w:abstractNum>
+  <w:abstractNum w:abstractNumId="6" w15:restartNumberingAfterBreak="0">
+    <w:nsid w:val="70DF61DB"/>
+    <w:multiLevelType w:val="hybridMultilevel"/>
+    <w:tmpl w:val="52A61C4C"/>
+    <w:lvl w:ilvl="0" w:tplc="04090001">
+      <w:start w:val="1"/>
+      <w:numFmt w:val="bullet"/>
+      <w:lvlText w:val=""/>
+      <w:lvlJc w:val="left"/>
+      <w:pPr>
+        <w:ind w:left="720" w:hanging="360"/>
+      </w:pPr>
+      <w:rPr>
+        <w:rFonts w:ascii="Symbol" w:hAnsi="Symbol" w:hint="default"/>
+      </w:rPr>
+    </w:lvl>
+    <w:lvl w:ilvl="1" w:tplc="04090003" w:tentative="1">
+      <w:start w:val="1"/>
+      <w:numFmt w:val="bullet"/>
+      <w:lvlText w:val="o"/>
+      <w:lvlJc w:val="left"/>
+      <w:pPr>
+        <w:ind w:left="1440" w:hanging="360"/>
+      </w:pPr>
+      <w:rPr>
+        <w:rFonts w:ascii="Courier New" w:hAnsi="Courier New" w:cs="Courier New" w:hint="default"/>
+      </w:rPr>
+    </w:lvl>
+    <w:lvl w:ilvl="2" w:tplc="04090005" w:tentative="1">
+      <w:start w:val="1"/>
+      <w:numFmt w:val="bullet"/>
+      <w:lvlText w:val=""/>
+      <w:lvlJc w:val="left"/>
+      <w:pPr>
+        <w:ind w:left="2160" w:hanging="360"/>
+      </w:pPr>
+      <w:rPr>
+        <w:rFonts w:ascii="Wingdings" w:hAnsi="Wingdings" w:hint="default"/>
+      </w:rPr>
+    </w:lvl>
+    <w:lvl w:ilvl="3" w:tplc="04090001" w:tentative="1">
+      <w:start w:val="1"/>
+      <w:numFmt w:val="bullet"/>
+      <w:lvlText w:val=""/>
+      <w:lvlJc w:val="left"/>
+      <w:pPr>
+        <w:ind w:left="2880" w:hanging="360"/>
+      </w:pPr>
+      <w:rPr>
+        <w:rFonts w:ascii="Symbol" w:hAnsi="Symbol" w:hint="default"/>
+      </w:rPr>
+    </w:lvl>
+    <w:lvl w:ilvl="4" w:tplc="04090003" w:tentative="1">
+      <w:start w:val="1"/>
+      <w:numFmt w:val="bullet"/>
+      <w:lvlText w:val="o"/>
+      <w:lvlJc w:val="left"/>
+      <w:pPr>
+        <w:ind w:left="3600" w:hanging="360"/>
+      </w:pPr>
+      <w:rPr>
+        <w:rFonts w:ascii="Courier New" w:hAnsi="Courier New" w:cs="Courier New" w:hint="default"/>
+      </w:rPr>
+    </w:lvl>
+    <w:lvl w:ilvl="5" w:tplc="04090005" w:tentative="1">
+      <w:start w:val="1"/>
+      <w:numFmt w:val="bullet"/>
+      <w:lvlText w:val=""/>
+      <w:lvlJc w:val="left"/>
+      <w:pPr>
+        <w:ind w:left="4320" w:hanging="360"/>
+      </w:pPr>
+      <w:rPr>
+        <w:rFonts w:ascii="Wingdings" w:hAnsi="Wingdings" w:hint="default"/>
+      </w:rPr>
+    </w:lvl>
+    <w:lvl w:ilvl="6" w:tplc="04090001" w:tentative="1">
+      <w:start w:val="1"/>
+      <w:numFmt w:val="bullet"/>
+      <w:lvlText w:val=""/>
+      <w:lvlJc w:val="left"/>
+      <w:pPr>
+        <w:ind w:left="5040" w:hanging="360"/>
+      </w:pPr>
+      <w:rPr>
+        <w:rFonts w:ascii="Symbol" w:hAnsi="Symbol" w:hint="default"/>
+      </w:rPr>
+    </w:lvl>
+    <w:lvl w:ilvl="7" w:tplc="04090003" w:tentative="1">
+      <w:start w:val="1"/>
+      <w:numFmt w:val="bullet"/>
+      <w:lvlText w:val="o"/>
+      <w:lvlJc w:val="left"/>
+      <w:pPr>
+        <w:ind w:left="5760" w:hanging="360"/>
+      </w:pPr>
+      <w:rPr>
+        <w:rFonts w:ascii="Courier New" w:hAnsi="Courier New" w:cs="Courier New" w:hint="default"/>
+      </w:rPr>
+    </w:lvl>
+    <w:lvl w:ilvl="8" w:tplc="04090005" w:tentative="1">
+      <w:start w:val="1"/>
+      <w:numFmt w:val="bullet"/>
+      <w:lvlText w:val=""/>
+      <w:lvlJc w:val="left"/>
+      <w:pPr>
+        <w:ind w:left="6480" w:hanging="360"/>
+      </w:pPr>
+      <w:rPr>
+        <w:rFonts w:ascii="Wingdings" w:hAnsi="Wingdings" w:hint="default"/>
+      </w:rPr>
+    </w:lvl>
+  </w:abstractNum>
+  <w:abstractNum w:abstractNumId="7" w15:restartNumberingAfterBreak="0">
+    <w:nsid w:val="76127293"/>
+    <w:multiLevelType w:val="hybridMultilevel"/>
+    <w:tmpl w:val="8FA2BC48"/>
+    <w:lvl w:ilvl="0" w:tplc="04090001">
+      <w:start w:val="1"/>
+      <w:numFmt w:val="bullet"/>
+      <w:lvlText w:val=""/>
+      <w:lvlJc w:val="left"/>
+      <w:pPr>
+        <w:ind w:left="1080" w:hanging="360"/>
+      </w:pPr>
+      <w:rPr>
+        <w:rFonts w:ascii="Symbol" w:hAnsi="Symbol" w:hint="default"/>
+      </w:rPr>
+    </w:lvl>
+    <w:lvl w:ilvl="1" w:tplc="04090003" w:tentative="1">
+      <w:start w:val="1"/>
+      <w:numFmt w:val="bullet"/>
+      <w:lvlText w:val="o"/>
+      <w:lvlJc w:val="left"/>
+      <w:pPr>
+        <w:ind w:left="1800" w:hanging="360"/>
+      </w:pPr>
+      <w:rPr>
+        <w:rFonts w:ascii="Courier New" w:hAnsi="Courier New" w:cs="Courier New" w:hint="default"/>
+      </w:rPr>
+    </w:lvl>
+    <w:lvl w:ilvl="2" w:tplc="04090005" w:tentative="1">
+      <w:start w:val="1"/>
+      <w:numFmt w:val="bullet"/>
+      <w:lvlText w:val=""/>
+      <w:lvlJc w:val="left"/>
+      <w:pPr>
+        <w:ind w:left="2520" w:hanging="360"/>
+      </w:pPr>
+      <w:rPr>
+        <w:rFonts w:ascii="Wingdings" w:hAnsi="Wingdings" w:hint="default"/>
+      </w:rPr>
+    </w:lvl>
+    <w:lvl w:ilvl="3" w:tplc="04090001" w:tentative="1">
+      <w:start w:val="1"/>
+      <w:numFmt w:val="bullet"/>
+      <w:lvlText w:val=""/>
+      <w:lvlJc w:val="left"/>
+      <w:pPr>
+        <w:ind w:left="3240" w:hanging="360"/>
+      </w:pPr>
+      <w:rPr>
+        <w:rFonts w:ascii="Symbol" w:hAnsi="Symbol" w:hint="default"/>
+      </w:rPr>
+    </w:lvl>
+    <w:lvl w:ilvl="4" w:tplc="04090003" w:tentative="1">
+      <w:start w:val="1"/>
+      <w:numFmt w:val="bullet"/>
+      <w:lvlText w:val="o"/>
+      <w:lvlJc w:val="left"/>
+      <w:pPr>
+        <w:ind w:left="3960" w:hanging="360"/>
+      </w:pPr>
+      <w:rPr>
+        <w:rFonts w:ascii="Courier New" w:hAnsi="Courier New" w:cs="Courier New" w:hint="default"/>
+      </w:rPr>
+    </w:lvl>
+    <w:lvl w:ilvl="5" w:tplc="04090005" w:tentative="1">
+      <w:start w:val="1"/>
+      <w:numFmt w:val="bullet"/>
+      <w:lvlText w:val=""/>
+      <w:lvlJc w:val="left"/>
+      <w:pPr>
+        <w:ind w:left="4680" w:hanging="360"/>
+      </w:pPr>
+      <w:rPr>
+        <w:rFonts w:ascii="Wingdings" w:hAnsi="Wingdings" w:hint="default"/>
+      </w:rPr>
+    </w:lvl>
+    <w:lvl w:ilvl="6" w:tplc="04090001" w:tentative="1">
+      <w:start w:val="1"/>
+      <w:numFmt w:val="bullet"/>
+      <w:lvlText w:val=""/>
+      <w:lvlJc w:val="left"/>
+      <w:pPr>
+        <w:ind w:left="5400" w:hanging="360"/>
+      </w:pPr>
+      <w:rPr>
+        <w:rFonts w:ascii="Symbol" w:hAnsi="Symbol" w:hint="default"/>
+      </w:rPr>
+    </w:lvl>
+    <w:lvl w:ilvl="7" w:tplc="04090003" w:tentative="1">
+      <w:start w:val="1"/>
+      <w:numFmt w:val="bullet"/>
+      <w:lvlText w:val="o"/>
+      <w:lvlJc w:val="left"/>
+      <w:pPr>
+        <w:ind w:left="6120" w:hanging="360"/>
+      </w:pPr>
+      <w:rPr>
+        <w:rFonts w:ascii="Courier New" w:hAnsi="Courier New" w:cs="Courier New" w:hint="default"/>
+      </w:rPr>
+    </w:lvl>
+    <w:lvl w:ilvl="8" w:tplc="04090005" w:tentative="1">
+      <w:start w:val="1"/>
+      <w:numFmt w:val="bullet"/>
+      <w:lvlText w:val=""/>
+      <w:lvlJc w:val="left"/>
+      <w:pPr>
+        <w:ind w:left="6840" w:hanging="360"/>
+      </w:pPr>
+      <w:rPr>
+        <w:rFonts w:ascii="Wingdings" w:hAnsi="Wingdings" w:hint="default"/>
+      </w:rPr>
+    </w:lvl>
+  </w:abstractNum>
   <w:num w:numId="1">
     <w:abstractNumId w:val="0"/>
   </w:num>
   <w:num w:numId="2">
-    <w:abstractNumId w:val="1"/>
+    <w:abstractNumId w:val="2"/>
   </w:num>
   <w:num w:numId="3">
-    <w:abstractNumId w:val="2"/>
+    <w:abstractNumId w:val="3"/>
   </w:num>
   <w:num w:numId="4">
+    <w:abstractNumId w:val="5"/>
+  </w:num>
+  <w:num w:numId="5">
     <w:abstractNumId w:val="4"/>
   </w:num>
-  <w:num w:numId="5">
-    <w:abstractNumId w:val="3"/>
+  <w:num w:numId="6">
+    <w:abstractNumId w:val="7"/>
+  </w:num>
+  <w:num w:numId="7">
+    <w:abstractNumId w:val="6"/>
+  </w:num>
+  <w:num w:numId="8">
+    <w:abstractNumId w:val="1"/>
   </w:num>
 </w:numbering>
 </file>

</xml_diff>